<commit_message>
added table of contents in documentation
</commit_message>
<xml_diff>
--- a/documentation.docx
+++ b/documentation.docx
@@ -11,8 +11,6 @@
       <w:bookmarkStart w:id="2" w:name="_Toc318188327"/>
       <w:bookmarkStart w:id="3" w:name="_Toc318189312"/>
       <w:bookmarkStart w:id="4" w:name="_Toc321147011"/>
-      <w:bookmarkStart w:id="5" w:name="_GoBack"/>
-      <w:bookmarkEnd w:id="5"/>
     </w:p>
     <w:bookmarkEnd w:id="0"/>
     <w:bookmarkEnd w:id="1"/>
@@ -148,6 +146,8 @@
         </w:rPr>
         <w:t>Π14029</w:t>
       </w:r>
+      <w:bookmarkStart w:id="5" w:name="_GoBack"/>
+      <w:bookmarkEnd w:id="5"/>
       <w:r>
         <w:rPr>
           <w:lang w:val="el-GR"/>
@@ -155,6 +155,1116 @@
         <w:br w:type="page"/>
       </w:r>
     </w:p>
+    <w:sdt>
+      <w:sdtPr>
+        <w:id w:val="647250320"/>
+        <w:docPartObj>
+          <w:docPartGallery w:val="Table of Contents"/>
+          <w:docPartUnique/>
+        </w:docPartObj>
+      </w:sdtPr>
+      <w:sdtEndPr>
+        <w:rPr>
+          <w:rFonts w:asciiTheme="minorHAnsi" w:eastAsiaTheme="minorHAnsi" w:hAnsiTheme="minorHAnsi" w:cstheme="minorBidi"/>
+          <w:b/>
+          <w:bCs/>
+          <w:color w:val="595959" w:themeColor="text1" w:themeTint="A6"/>
+          <w:sz w:val="22"/>
+          <w:szCs w:val="22"/>
+          <w:lang w:val="en-US" w:eastAsia="en-US"/>
+        </w:rPr>
+      </w:sdtEndPr>
+      <w:sdtContent>
+        <w:p>
+          <w:pPr>
+            <w:pStyle w:val="TOCHeading"/>
+          </w:pPr>
+          <w:r>
+            <w:t>Περιεχόμενα</w:t>
+          </w:r>
+        </w:p>
+        <w:p>
+          <w:pPr>
+            <w:pStyle w:val="TOC1"/>
+            <w:tabs>
+              <w:tab w:val="right" w:leader="dot" w:pos="8630"/>
+            </w:tabs>
+            <w:rPr>
+              <w:rFonts w:eastAsiaTheme="minorEastAsia"/>
+              <w:noProof/>
+              <w:color w:val="auto"/>
+              <w:lang w:val="el-GR" w:eastAsia="el-GR"/>
+            </w:rPr>
+          </w:pPr>
+          <w:r>
+            <w:fldChar w:fldCharType="begin"/>
+          </w:r>
+          <w:r>
+            <w:instrText xml:space="preserve"> TOC \o "1-3" \h \z \u </w:instrText>
+          </w:r>
+          <w:r>
+            <w:fldChar w:fldCharType="separate"/>
+          </w:r>
+          <w:hyperlink w:anchor="_Toc505042538" w:history="1">
+            <w:r>
+              <w:rPr>
+                <w:rStyle w:val="Hyperlink"/>
+                <w:noProof/>
+                <w:lang w:val="el-GR"/>
+              </w:rPr>
+              <w:t>Εισαγωγή</w:t>
+            </w:r>
+            <w:r>
+              <w:rPr>
+                <w:noProof/>
+                <w:webHidden/>
+              </w:rPr>
+              <w:tab/>
+            </w:r>
+            <w:r>
+              <w:rPr>
+                <w:noProof/>
+                <w:webHidden/>
+              </w:rPr>
+              <w:fldChar w:fldCharType="begin"/>
+            </w:r>
+            <w:r>
+              <w:rPr>
+                <w:noProof/>
+                <w:webHidden/>
+              </w:rPr>
+              <w:instrText xml:space="preserve"> PAGEREF _Toc505042538 \h </w:instrText>
+            </w:r>
+            <w:r>
+              <w:rPr>
+                <w:noProof/>
+                <w:webHidden/>
+              </w:rPr>
+            </w:r>
+            <w:r>
+              <w:rPr>
+                <w:noProof/>
+                <w:webHidden/>
+              </w:rPr>
+              <w:fldChar w:fldCharType="separate"/>
+            </w:r>
+            <w:r>
+              <w:rPr>
+                <w:noProof/>
+                <w:webHidden/>
+              </w:rPr>
+              <w:t>2</w:t>
+            </w:r>
+            <w:r>
+              <w:rPr>
+                <w:noProof/>
+                <w:webHidden/>
+              </w:rPr>
+              <w:fldChar w:fldCharType="end"/>
+            </w:r>
+          </w:hyperlink>
+        </w:p>
+        <w:p>
+          <w:pPr>
+            <w:pStyle w:val="TOC1"/>
+            <w:tabs>
+              <w:tab w:val="right" w:leader="dot" w:pos="8630"/>
+            </w:tabs>
+            <w:rPr>
+              <w:rFonts w:eastAsiaTheme="minorEastAsia"/>
+              <w:noProof/>
+              <w:color w:val="auto"/>
+              <w:lang w:val="el-GR" w:eastAsia="el-GR"/>
+            </w:rPr>
+          </w:pPr>
+          <w:hyperlink w:anchor="_Toc505042539" w:history="1">
+            <w:r>
+              <w:rPr>
+                <w:rStyle w:val="Hyperlink"/>
+                <w:noProof/>
+                <w:lang w:val="el-GR"/>
+              </w:rPr>
+              <w:t xml:space="preserve">Προετοιμασία </w:t>
+            </w:r>
+            <w:r>
+              <w:rPr>
+                <w:rStyle w:val="Hyperlink"/>
+                <w:noProof/>
+              </w:rPr>
+              <w:t>dataset – saveasnumpy.py</w:t>
+            </w:r>
+            <w:r>
+              <w:rPr>
+                <w:noProof/>
+                <w:webHidden/>
+              </w:rPr>
+              <w:tab/>
+            </w:r>
+            <w:r>
+              <w:rPr>
+                <w:noProof/>
+                <w:webHidden/>
+              </w:rPr>
+              <w:fldChar w:fldCharType="begin"/>
+            </w:r>
+            <w:r>
+              <w:rPr>
+                <w:noProof/>
+                <w:webHidden/>
+              </w:rPr>
+              <w:instrText xml:space="preserve"> PAGEREF _Toc505042539 \h </w:instrText>
+            </w:r>
+            <w:r>
+              <w:rPr>
+                <w:noProof/>
+                <w:webHidden/>
+              </w:rPr>
+            </w:r>
+            <w:r>
+              <w:rPr>
+                <w:noProof/>
+                <w:webHidden/>
+              </w:rPr>
+              <w:fldChar w:fldCharType="separate"/>
+            </w:r>
+            <w:r>
+              <w:rPr>
+                <w:noProof/>
+                <w:webHidden/>
+              </w:rPr>
+              <w:t>2</w:t>
+            </w:r>
+            <w:r>
+              <w:rPr>
+                <w:noProof/>
+                <w:webHidden/>
+              </w:rPr>
+              <w:fldChar w:fldCharType="end"/>
+            </w:r>
+          </w:hyperlink>
+        </w:p>
+        <w:p>
+          <w:pPr>
+            <w:pStyle w:val="TOC1"/>
+            <w:tabs>
+              <w:tab w:val="right" w:leader="dot" w:pos="8630"/>
+            </w:tabs>
+            <w:rPr>
+              <w:rFonts w:eastAsiaTheme="minorEastAsia"/>
+              <w:noProof/>
+              <w:color w:val="auto"/>
+              <w:lang w:val="el-GR" w:eastAsia="el-GR"/>
+            </w:rPr>
+          </w:pPr>
+          <w:hyperlink w:anchor="_Toc505042540" w:history="1">
+            <w:r>
+              <w:rPr>
+                <w:rStyle w:val="Hyperlink"/>
+                <w:noProof/>
+              </w:rPr>
+              <w:t>Basic Sequential Algorithmic Scheme (BSAS)</w:t>
+            </w:r>
+            <w:r>
+              <w:rPr>
+                <w:noProof/>
+                <w:webHidden/>
+              </w:rPr>
+              <w:tab/>
+            </w:r>
+            <w:r>
+              <w:rPr>
+                <w:noProof/>
+                <w:webHidden/>
+              </w:rPr>
+              <w:fldChar w:fldCharType="begin"/>
+            </w:r>
+            <w:r>
+              <w:rPr>
+                <w:noProof/>
+                <w:webHidden/>
+              </w:rPr>
+              <w:instrText xml:space="preserve"> PAGEREF _Toc505042540 \h </w:instrText>
+            </w:r>
+            <w:r>
+              <w:rPr>
+                <w:noProof/>
+                <w:webHidden/>
+              </w:rPr>
+            </w:r>
+            <w:r>
+              <w:rPr>
+                <w:noProof/>
+                <w:webHidden/>
+              </w:rPr>
+              <w:fldChar w:fldCharType="separate"/>
+            </w:r>
+            <w:r>
+              <w:rPr>
+                <w:noProof/>
+                <w:webHidden/>
+              </w:rPr>
+              <w:t>3</w:t>
+            </w:r>
+            <w:r>
+              <w:rPr>
+                <w:noProof/>
+                <w:webHidden/>
+              </w:rPr>
+              <w:fldChar w:fldCharType="end"/>
+            </w:r>
+          </w:hyperlink>
+        </w:p>
+        <w:p>
+          <w:pPr>
+            <w:pStyle w:val="TOC2"/>
+            <w:tabs>
+              <w:tab w:val="right" w:leader="dot" w:pos="8630"/>
+            </w:tabs>
+            <w:rPr>
+              <w:rFonts w:eastAsiaTheme="minorEastAsia"/>
+              <w:noProof/>
+              <w:color w:val="auto"/>
+              <w:lang w:val="el-GR" w:eastAsia="el-GR"/>
+            </w:rPr>
+          </w:pPr>
+          <w:hyperlink w:anchor="_Toc505042541" w:history="1">
+            <w:r>
+              <w:rPr>
+                <w:rStyle w:val="Hyperlink"/>
+                <w:noProof/>
+                <w:lang w:val="el-GR" w:eastAsia="el-GR"/>
+              </w:rPr>
+              <w:t>Παραδειγμα εκτελεσης κώδικα</w:t>
+            </w:r>
+            <w:r>
+              <w:rPr>
+                <w:noProof/>
+                <w:webHidden/>
+              </w:rPr>
+              <w:tab/>
+            </w:r>
+            <w:r>
+              <w:rPr>
+                <w:noProof/>
+                <w:webHidden/>
+              </w:rPr>
+              <w:fldChar w:fldCharType="begin"/>
+            </w:r>
+            <w:r>
+              <w:rPr>
+                <w:noProof/>
+                <w:webHidden/>
+              </w:rPr>
+              <w:instrText xml:space="preserve"> PAGEREF _Toc505042541 \h </w:instrText>
+            </w:r>
+            <w:r>
+              <w:rPr>
+                <w:noProof/>
+                <w:webHidden/>
+              </w:rPr>
+            </w:r>
+            <w:r>
+              <w:rPr>
+                <w:noProof/>
+                <w:webHidden/>
+              </w:rPr>
+              <w:fldChar w:fldCharType="separate"/>
+            </w:r>
+            <w:r>
+              <w:rPr>
+                <w:noProof/>
+                <w:webHidden/>
+              </w:rPr>
+              <w:t>4</w:t>
+            </w:r>
+            <w:r>
+              <w:rPr>
+                <w:noProof/>
+                <w:webHidden/>
+              </w:rPr>
+              <w:fldChar w:fldCharType="end"/>
+            </w:r>
+          </w:hyperlink>
+        </w:p>
+        <w:p>
+          <w:pPr>
+            <w:pStyle w:val="TOC2"/>
+            <w:tabs>
+              <w:tab w:val="right" w:leader="dot" w:pos="8630"/>
+            </w:tabs>
+            <w:rPr>
+              <w:rFonts w:eastAsiaTheme="minorEastAsia"/>
+              <w:noProof/>
+              <w:color w:val="auto"/>
+              <w:lang w:val="el-GR" w:eastAsia="el-GR"/>
+            </w:rPr>
+          </w:pPr>
+          <w:hyperlink w:anchor="_Toc505042542" w:history="1">
+            <w:r>
+              <w:rPr>
+                <w:rStyle w:val="Hyperlink"/>
+                <w:noProof/>
+                <w:lang w:val="el-GR" w:eastAsia="el-GR"/>
+              </w:rPr>
+              <w:t>Επεξήγηση</w:t>
+            </w:r>
+            <w:r>
+              <w:rPr>
+                <w:rStyle w:val="Hyperlink"/>
+                <w:noProof/>
+                <w:lang w:eastAsia="el-GR"/>
+              </w:rPr>
+              <w:t xml:space="preserve"> Threshold </w:t>
+            </w:r>
+            <w:r>
+              <w:rPr>
+                <w:rStyle w:val="Hyperlink"/>
+                <w:noProof/>
+                <w:lang w:val="el-GR" w:eastAsia="el-GR"/>
+              </w:rPr>
+              <w:t>και</w:t>
+            </w:r>
+            <w:r>
+              <w:rPr>
+                <w:rStyle w:val="Hyperlink"/>
+                <w:noProof/>
+                <w:lang w:eastAsia="el-GR"/>
+              </w:rPr>
+              <w:t xml:space="preserve"> MAX_NUMBER_OF_CLUSTERS</w:t>
+            </w:r>
+            <w:r>
+              <w:rPr>
+                <w:noProof/>
+                <w:webHidden/>
+              </w:rPr>
+              <w:tab/>
+            </w:r>
+            <w:r>
+              <w:rPr>
+                <w:noProof/>
+                <w:webHidden/>
+              </w:rPr>
+              <w:fldChar w:fldCharType="begin"/>
+            </w:r>
+            <w:r>
+              <w:rPr>
+                <w:noProof/>
+                <w:webHidden/>
+              </w:rPr>
+              <w:instrText xml:space="preserve"> PAGEREF _Toc505042542 \h </w:instrText>
+            </w:r>
+            <w:r>
+              <w:rPr>
+                <w:noProof/>
+                <w:webHidden/>
+              </w:rPr>
+            </w:r>
+            <w:r>
+              <w:rPr>
+                <w:noProof/>
+                <w:webHidden/>
+              </w:rPr>
+              <w:fldChar w:fldCharType="separate"/>
+            </w:r>
+            <w:r>
+              <w:rPr>
+                <w:noProof/>
+                <w:webHidden/>
+              </w:rPr>
+              <w:t>5</w:t>
+            </w:r>
+            <w:r>
+              <w:rPr>
+                <w:noProof/>
+                <w:webHidden/>
+              </w:rPr>
+              <w:fldChar w:fldCharType="end"/>
+            </w:r>
+          </w:hyperlink>
+        </w:p>
+        <w:p>
+          <w:pPr>
+            <w:pStyle w:val="TOC1"/>
+            <w:tabs>
+              <w:tab w:val="right" w:leader="dot" w:pos="8630"/>
+            </w:tabs>
+            <w:rPr>
+              <w:rFonts w:eastAsiaTheme="minorEastAsia"/>
+              <w:noProof/>
+              <w:color w:val="auto"/>
+              <w:lang w:val="el-GR" w:eastAsia="el-GR"/>
+            </w:rPr>
+          </w:pPr>
+          <w:hyperlink w:anchor="_Toc505042543" w:history="1">
+            <w:r>
+              <w:rPr>
+                <w:rStyle w:val="Hyperlink"/>
+                <w:noProof/>
+                <w:lang w:val="el-GR" w:eastAsia="el-GR"/>
+              </w:rPr>
+              <w:t xml:space="preserve">Αλγόριθμος </w:t>
+            </w:r>
+            <w:r>
+              <w:rPr>
+                <w:rStyle w:val="Hyperlink"/>
+                <w:noProof/>
+                <w:lang w:eastAsia="el-GR"/>
+              </w:rPr>
+              <w:t>k-means</w:t>
+            </w:r>
+            <w:r>
+              <w:rPr>
+                <w:noProof/>
+                <w:webHidden/>
+              </w:rPr>
+              <w:tab/>
+            </w:r>
+            <w:r>
+              <w:rPr>
+                <w:noProof/>
+                <w:webHidden/>
+              </w:rPr>
+              <w:fldChar w:fldCharType="begin"/>
+            </w:r>
+            <w:r>
+              <w:rPr>
+                <w:noProof/>
+                <w:webHidden/>
+              </w:rPr>
+              <w:instrText xml:space="preserve"> PAGEREF _Toc505042543 \h </w:instrText>
+            </w:r>
+            <w:r>
+              <w:rPr>
+                <w:noProof/>
+                <w:webHidden/>
+              </w:rPr>
+            </w:r>
+            <w:r>
+              <w:rPr>
+                <w:noProof/>
+                <w:webHidden/>
+              </w:rPr>
+              <w:fldChar w:fldCharType="separate"/>
+            </w:r>
+            <w:r>
+              <w:rPr>
+                <w:noProof/>
+                <w:webHidden/>
+              </w:rPr>
+              <w:t>5</w:t>
+            </w:r>
+            <w:r>
+              <w:rPr>
+                <w:noProof/>
+                <w:webHidden/>
+              </w:rPr>
+              <w:fldChar w:fldCharType="end"/>
+            </w:r>
+          </w:hyperlink>
+        </w:p>
+        <w:p>
+          <w:pPr>
+            <w:pStyle w:val="TOC2"/>
+            <w:tabs>
+              <w:tab w:val="right" w:leader="dot" w:pos="8630"/>
+            </w:tabs>
+            <w:rPr>
+              <w:rFonts w:eastAsiaTheme="minorEastAsia"/>
+              <w:noProof/>
+              <w:color w:val="auto"/>
+              <w:lang w:val="el-GR" w:eastAsia="el-GR"/>
+            </w:rPr>
+          </w:pPr>
+          <w:hyperlink w:anchor="_Toc505042544" w:history="1">
+            <w:r>
+              <w:rPr>
+                <w:rStyle w:val="Hyperlink"/>
+                <w:noProof/>
+                <w:lang w:val="el-GR" w:eastAsia="el-GR"/>
+              </w:rPr>
+              <w:t>Παράδειγμα εκτέλεσης κώδικα</w:t>
+            </w:r>
+            <w:r>
+              <w:rPr>
+                <w:noProof/>
+                <w:webHidden/>
+              </w:rPr>
+              <w:tab/>
+            </w:r>
+            <w:r>
+              <w:rPr>
+                <w:noProof/>
+                <w:webHidden/>
+              </w:rPr>
+              <w:fldChar w:fldCharType="begin"/>
+            </w:r>
+            <w:r>
+              <w:rPr>
+                <w:noProof/>
+                <w:webHidden/>
+              </w:rPr>
+              <w:instrText xml:space="preserve"> PAGEREF _Toc505042544 \h </w:instrText>
+            </w:r>
+            <w:r>
+              <w:rPr>
+                <w:noProof/>
+                <w:webHidden/>
+              </w:rPr>
+            </w:r>
+            <w:r>
+              <w:rPr>
+                <w:noProof/>
+                <w:webHidden/>
+              </w:rPr>
+              <w:fldChar w:fldCharType="separate"/>
+            </w:r>
+            <w:r>
+              <w:rPr>
+                <w:noProof/>
+                <w:webHidden/>
+              </w:rPr>
+              <w:t>6</w:t>
+            </w:r>
+            <w:r>
+              <w:rPr>
+                <w:noProof/>
+                <w:webHidden/>
+              </w:rPr>
+              <w:fldChar w:fldCharType="end"/>
+            </w:r>
+          </w:hyperlink>
+        </w:p>
+        <w:p>
+          <w:pPr>
+            <w:pStyle w:val="TOC1"/>
+            <w:tabs>
+              <w:tab w:val="right" w:leader="dot" w:pos="8630"/>
+            </w:tabs>
+            <w:rPr>
+              <w:rFonts w:eastAsiaTheme="minorEastAsia"/>
+              <w:noProof/>
+              <w:color w:val="auto"/>
+              <w:lang w:val="el-GR" w:eastAsia="el-GR"/>
+            </w:rPr>
+          </w:pPr>
+          <w:hyperlink w:anchor="_Toc505042545" w:history="1">
+            <w:r>
+              <w:rPr>
+                <w:rStyle w:val="Hyperlink"/>
+                <w:noProof/>
+                <w:lang w:val="el-GR" w:eastAsia="el-GR"/>
+              </w:rPr>
+              <w:t>Ιεραρχικός αλγόριθμος ομαδοποίησης</w:t>
+            </w:r>
+            <w:r>
+              <w:rPr>
+                <w:noProof/>
+                <w:webHidden/>
+              </w:rPr>
+              <w:tab/>
+            </w:r>
+            <w:r>
+              <w:rPr>
+                <w:noProof/>
+                <w:webHidden/>
+              </w:rPr>
+              <w:fldChar w:fldCharType="begin"/>
+            </w:r>
+            <w:r>
+              <w:rPr>
+                <w:noProof/>
+                <w:webHidden/>
+              </w:rPr>
+              <w:instrText xml:space="preserve"> PAGEREF _Toc505042545 \h </w:instrText>
+            </w:r>
+            <w:r>
+              <w:rPr>
+                <w:noProof/>
+                <w:webHidden/>
+              </w:rPr>
+            </w:r>
+            <w:r>
+              <w:rPr>
+                <w:noProof/>
+                <w:webHidden/>
+              </w:rPr>
+              <w:fldChar w:fldCharType="separate"/>
+            </w:r>
+            <w:r>
+              <w:rPr>
+                <w:noProof/>
+                <w:webHidden/>
+              </w:rPr>
+              <w:t>7</w:t>
+            </w:r>
+            <w:r>
+              <w:rPr>
+                <w:noProof/>
+                <w:webHidden/>
+              </w:rPr>
+              <w:fldChar w:fldCharType="end"/>
+            </w:r>
+          </w:hyperlink>
+        </w:p>
+        <w:p>
+          <w:pPr>
+            <w:pStyle w:val="TOC2"/>
+            <w:tabs>
+              <w:tab w:val="right" w:leader="dot" w:pos="8630"/>
+            </w:tabs>
+            <w:rPr>
+              <w:rFonts w:eastAsiaTheme="minorEastAsia"/>
+              <w:noProof/>
+              <w:color w:val="auto"/>
+              <w:lang w:val="el-GR" w:eastAsia="el-GR"/>
+            </w:rPr>
+          </w:pPr>
+          <w:hyperlink w:anchor="_Toc505042546" w:history="1">
+            <w:r>
+              <w:rPr>
+                <w:rStyle w:val="Hyperlink"/>
+                <w:noProof/>
+                <w:lang w:val="el-GR" w:eastAsia="el-GR"/>
+              </w:rPr>
+              <w:t>Παραδειγματα εκτέλεσης κώδικα</w:t>
+            </w:r>
+            <w:r>
+              <w:rPr>
+                <w:noProof/>
+                <w:webHidden/>
+              </w:rPr>
+              <w:tab/>
+            </w:r>
+            <w:r>
+              <w:rPr>
+                <w:noProof/>
+                <w:webHidden/>
+              </w:rPr>
+              <w:fldChar w:fldCharType="begin"/>
+            </w:r>
+            <w:r>
+              <w:rPr>
+                <w:noProof/>
+                <w:webHidden/>
+              </w:rPr>
+              <w:instrText xml:space="preserve"> PAGEREF _Toc505042546 \h </w:instrText>
+            </w:r>
+            <w:r>
+              <w:rPr>
+                <w:noProof/>
+                <w:webHidden/>
+              </w:rPr>
+            </w:r>
+            <w:r>
+              <w:rPr>
+                <w:noProof/>
+                <w:webHidden/>
+              </w:rPr>
+              <w:fldChar w:fldCharType="separate"/>
+            </w:r>
+            <w:r>
+              <w:rPr>
+                <w:noProof/>
+                <w:webHidden/>
+              </w:rPr>
+              <w:t>8</w:t>
+            </w:r>
+            <w:r>
+              <w:rPr>
+                <w:noProof/>
+                <w:webHidden/>
+              </w:rPr>
+              <w:fldChar w:fldCharType="end"/>
+            </w:r>
+          </w:hyperlink>
+        </w:p>
+        <w:p>
+          <w:pPr>
+            <w:pStyle w:val="TOC2"/>
+            <w:tabs>
+              <w:tab w:val="right" w:leader="dot" w:pos="8630"/>
+            </w:tabs>
+            <w:rPr>
+              <w:rFonts w:eastAsiaTheme="minorEastAsia"/>
+              <w:noProof/>
+              <w:color w:val="auto"/>
+              <w:lang w:val="el-GR" w:eastAsia="el-GR"/>
+            </w:rPr>
+          </w:pPr>
+          <w:hyperlink w:anchor="_Toc505042547" w:history="1">
+            <w:r>
+              <w:rPr>
+                <w:rStyle w:val="Hyperlink"/>
+                <w:noProof/>
+                <w:lang w:val="el-GR" w:eastAsia="el-GR"/>
+              </w:rPr>
+              <w:t>Συμπερασμα – Σημασια Ομαδοποιησης</w:t>
+            </w:r>
+            <w:r>
+              <w:rPr>
+                <w:noProof/>
+                <w:webHidden/>
+              </w:rPr>
+              <w:tab/>
+            </w:r>
+            <w:r>
+              <w:rPr>
+                <w:noProof/>
+                <w:webHidden/>
+              </w:rPr>
+              <w:fldChar w:fldCharType="begin"/>
+            </w:r>
+            <w:r>
+              <w:rPr>
+                <w:noProof/>
+                <w:webHidden/>
+              </w:rPr>
+              <w:instrText xml:space="preserve"> PAGEREF _Toc505042547 \h </w:instrText>
+            </w:r>
+            <w:r>
+              <w:rPr>
+                <w:noProof/>
+                <w:webHidden/>
+              </w:rPr>
+            </w:r>
+            <w:r>
+              <w:rPr>
+                <w:noProof/>
+                <w:webHidden/>
+              </w:rPr>
+              <w:fldChar w:fldCharType="separate"/>
+            </w:r>
+            <w:r>
+              <w:rPr>
+                <w:noProof/>
+                <w:webHidden/>
+              </w:rPr>
+              <w:t>9</w:t>
+            </w:r>
+            <w:r>
+              <w:rPr>
+                <w:noProof/>
+                <w:webHidden/>
+              </w:rPr>
+              <w:fldChar w:fldCharType="end"/>
+            </w:r>
+          </w:hyperlink>
+        </w:p>
+        <w:p>
+          <w:pPr>
+            <w:pStyle w:val="TOC1"/>
+            <w:tabs>
+              <w:tab w:val="right" w:leader="dot" w:pos="8630"/>
+            </w:tabs>
+            <w:rPr>
+              <w:rFonts w:eastAsiaTheme="minorEastAsia"/>
+              <w:noProof/>
+              <w:color w:val="auto"/>
+              <w:lang w:val="el-GR" w:eastAsia="el-GR"/>
+            </w:rPr>
+          </w:pPr>
+          <w:hyperlink w:anchor="_Toc505042548" w:history="1">
+            <w:r>
+              <w:rPr>
+                <w:rStyle w:val="Hyperlink"/>
+                <w:noProof/>
+                <w:lang w:val="el-GR"/>
+              </w:rPr>
+              <w:t>Ερώτημα 4</w:t>
+            </w:r>
+            <w:r>
+              <w:rPr>
+                <w:noProof/>
+                <w:webHidden/>
+              </w:rPr>
+              <w:tab/>
+            </w:r>
+            <w:r>
+              <w:rPr>
+                <w:noProof/>
+                <w:webHidden/>
+              </w:rPr>
+              <w:fldChar w:fldCharType="begin"/>
+            </w:r>
+            <w:r>
+              <w:rPr>
+                <w:noProof/>
+                <w:webHidden/>
+              </w:rPr>
+              <w:instrText xml:space="preserve"> PAGEREF _Toc505042548 \h </w:instrText>
+            </w:r>
+            <w:r>
+              <w:rPr>
+                <w:noProof/>
+                <w:webHidden/>
+              </w:rPr>
+            </w:r>
+            <w:r>
+              <w:rPr>
+                <w:noProof/>
+                <w:webHidden/>
+              </w:rPr>
+              <w:fldChar w:fldCharType="separate"/>
+            </w:r>
+            <w:r>
+              <w:rPr>
+                <w:noProof/>
+                <w:webHidden/>
+              </w:rPr>
+              <w:t>9</w:t>
+            </w:r>
+            <w:r>
+              <w:rPr>
+                <w:noProof/>
+                <w:webHidden/>
+              </w:rPr>
+              <w:fldChar w:fldCharType="end"/>
+            </w:r>
+          </w:hyperlink>
+        </w:p>
+        <w:p>
+          <w:pPr>
+            <w:pStyle w:val="TOC2"/>
+            <w:tabs>
+              <w:tab w:val="right" w:leader="dot" w:pos="8630"/>
+            </w:tabs>
+            <w:rPr>
+              <w:rFonts w:eastAsiaTheme="minorEastAsia"/>
+              <w:noProof/>
+              <w:color w:val="auto"/>
+              <w:lang w:val="el-GR" w:eastAsia="el-GR"/>
+            </w:rPr>
+          </w:pPr>
+          <w:hyperlink w:anchor="_Toc505042549" w:history="1">
+            <w:r>
+              <w:rPr>
+                <w:rStyle w:val="Hyperlink"/>
+                <w:noProof/>
+                <w:lang w:val="el-GR"/>
+              </w:rPr>
+              <w:t>Νευρωνικό Δίκτυο</w:t>
+            </w:r>
+            <w:r>
+              <w:rPr>
+                <w:noProof/>
+                <w:webHidden/>
+              </w:rPr>
+              <w:tab/>
+            </w:r>
+            <w:r>
+              <w:rPr>
+                <w:noProof/>
+                <w:webHidden/>
+              </w:rPr>
+              <w:fldChar w:fldCharType="begin"/>
+            </w:r>
+            <w:r>
+              <w:rPr>
+                <w:noProof/>
+                <w:webHidden/>
+              </w:rPr>
+              <w:instrText xml:space="preserve"> PAGEREF _Toc505042549 \h </w:instrText>
+            </w:r>
+            <w:r>
+              <w:rPr>
+                <w:noProof/>
+                <w:webHidden/>
+              </w:rPr>
+            </w:r>
+            <w:r>
+              <w:rPr>
+                <w:noProof/>
+                <w:webHidden/>
+              </w:rPr>
+              <w:fldChar w:fldCharType="separate"/>
+            </w:r>
+            <w:r>
+              <w:rPr>
+                <w:noProof/>
+                <w:webHidden/>
+              </w:rPr>
+              <w:t>10</w:t>
+            </w:r>
+            <w:r>
+              <w:rPr>
+                <w:noProof/>
+                <w:webHidden/>
+              </w:rPr>
+              <w:fldChar w:fldCharType="end"/>
+            </w:r>
+          </w:hyperlink>
+        </w:p>
+        <w:p>
+          <w:pPr>
+            <w:pStyle w:val="TOC2"/>
+            <w:tabs>
+              <w:tab w:val="right" w:leader="dot" w:pos="8630"/>
+            </w:tabs>
+            <w:rPr>
+              <w:rFonts w:eastAsiaTheme="minorEastAsia"/>
+              <w:noProof/>
+              <w:color w:val="auto"/>
+              <w:lang w:val="el-GR" w:eastAsia="el-GR"/>
+            </w:rPr>
+          </w:pPr>
+          <w:hyperlink w:anchor="_Toc505042550" w:history="1">
+            <w:r>
+              <w:rPr>
+                <w:rStyle w:val="Hyperlink"/>
+                <w:noProof/>
+                <w:lang w:val="el-GR"/>
+              </w:rPr>
+              <w:t>Ταξινομητής ελαχίστων τετραγώνων</w:t>
+            </w:r>
+            <w:r>
+              <w:rPr>
+                <w:noProof/>
+                <w:webHidden/>
+              </w:rPr>
+              <w:tab/>
+            </w:r>
+            <w:r>
+              <w:rPr>
+                <w:noProof/>
+                <w:webHidden/>
+              </w:rPr>
+              <w:fldChar w:fldCharType="begin"/>
+            </w:r>
+            <w:r>
+              <w:rPr>
+                <w:noProof/>
+                <w:webHidden/>
+              </w:rPr>
+              <w:instrText xml:space="preserve"> PAGEREF _Toc505042550 \h </w:instrText>
+            </w:r>
+            <w:r>
+              <w:rPr>
+                <w:noProof/>
+                <w:webHidden/>
+              </w:rPr>
+            </w:r>
+            <w:r>
+              <w:rPr>
+                <w:noProof/>
+                <w:webHidden/>
+              </w:rPr>
+              <w:fldChar w:fldCharType="separate"/>
+            </w:r>
+            <w:r>
+              <w:rPr>
+                <w:noProof/>
+                <w:webHidden/>
+              </w:rPr>
+              <w:t>13</w:t>
+            </w:r>
+            <w:r>
+              <w:rPr>
+                <w:noProof/>
+                <w:webHidden/>
+              </w:rPr>
+              <w:fldChar w:fldCharType="end"/>
+            </w:r>
+          </w:hyperlink>
+        </w:p>
+        <w:p>
+          <w:pPr>
+            <w:pStyle w:val="TOC2"/>
+            <w:tabs>
+              <w:tab w:val="right" w:leader="dot" w:pos="8630"/>
+            </w:tabs>
+            <w:rPr>
+              <w:rFonts w:eastAsiaTheme="minorEastAsia"/>
+              <w:noProof/>
+              <w:color w:val="auto"/>
+              <w:lang w:val="el-GR" w:eastAsia="el-GR"/>
+            </w:rPr>
+          </w:pPr>
+          <w:hyperlink w:anchor="_Toc505042551" w:history="1">
+            <w:r>
+              <w:rPr>
+                <w:rStyle w:val="Hyperlink"/>
+                <w:noProof/>
+                <w:lang w:val="el-GR"/>
+              </w:rPr>
+              <w:t>Παράδειγμα Εκτέλεσης κώδικα</w:t>
+            </w:r>
+            <w:r>
+              <w:rPr>
+                <w:noProof/>
+                <w:webHidden/>
+              </w:rPr>
+              <w:tab/>
+            </w:r>
+            <w:r>
+              <w:rPr>
+                <w:noProof/>
+                <w:webHidden/>
+              </w:rPr>
+              <w:fldChar w:fldCharType="begin"/>
+            </w:r>
+            <w:r>
+              <w:rPr>
+                <w:noProof/>
+                <w:webHidden/>
+              </w:rPr>
+              <w:instrText xml:space="preserve"> PAGEREF _Toc505042551 \h </w:instrText>
+            </w:r>
+            <w:r>
+              <w:rPr>
+                <w:noProof/>
+                <w:webHidden/>
+              </w:rPr>
+            </w:r>
+            <w:r>
+              <w:rPr>
+                <w:noProof/>
+                <w:webHidden/>
+              </w:rPr>
+              <w:fldChar w:fldCharType="separate"/>
+            </w:r>
+            <w:r>
+              <w:rPr>
+                <w:noProof/>
+                <w:webHidden/>
+              </w:rPr>
+              <w:t>15</w:t>
+            </w:r>
+            <w:r>
+              <w:rPr>
+                <w:noProof/>
+                <w:webHidden/>
+              </w:rPr>
+              <w:fldChar w:fldCharType="end"/>
+            </w:r>
+          </w:hyperlink>
+        </w:p>
+        <w:p>
+          <w:r>
+            <w:rPr>
+              <w:b/>
+              <w:bCs/>
+            </w:rPr>
+            <w:fldChar w:fldCharType="end"/>
+          </w:r>
+        </w:p>
+      </w:sdtContent>
+    </w:sdt>
+    <w:p>
+      <w:pPr>
+        <w:rPr>
+          <w:rFonts w:asciiTheme="majorHAnsi" w:eastAsiaTheme="majorEastAsia" w:hAnsiTheme="majorHAnsi" w:cstheme="majorBidi"/>
+          <w:color w:val="007789" w:themeColor="accent1" w:themeShade="BF"/>
+          <w:sz w:val="32"/>
+          <w:lang w:val="el-GR"/>
+        </w:rPr>
+      </w:pPr>
+      <w:r>
+        <w:rPr>
+          <w:lang w:val="el-GR"/>
+        </w:rPr>
+        <w:br w:type="page"/>
+      </w:r>
+    </w:p>
     <w:p>
       <w:pPr>
         <w:pStyle w:val="Heading1"/>
@@ -162,6 +1272,7 @@
           <w:lang w:val="el-GR"/>
         </w:rPr>
       </w:pPr>
+      <w:bookmarkStart w:id="6" w:name="_Toc505042538"/>
       <w:r>
         <w:rPr>
           <w:lang w:val="el-GR"/>
@@ -169,6 +1280,7 @@
         <w:lastRenderedPageBreak/>
         <w:t>Εισαγωγή</w:t>
       </w:r>
+      <w:bookmarkEnd w:id="6"/>
     </w:p>
     <w:p>
       <w:pPr>
@@ -278,6 +1390,7 @@
       <w:pPr>
         <w:pStyle w:val="Heading1"/>
       </w:pPr>
+      <w:bookmarkStart w:id="7" w:name="_Toc505042539"/>
       <w:r>
         <w:rPr>
           <w:lang w:val="el-GR"/>
@@ -290,6 +1403,7 @@
       <w:r>
         <w:t xml:space="preserve"> – saveasnumpy.py</w:t>
       </w:r>
+      <w:bookmarkEnd w:id="7"/>
     </w:p>
     <w:p>
       <w:pPr>
@@ -1888,12 +3002,14 @@
       <w:pPr>
         <w:pStyle w:val="Heading1"/>
       </w:pPr>
+      <w:bookmarkStart w:id="8" w:name="_Toc505042540"/>
       <w:r>
         <w:t>Basic Sequential Algorithmic Scheme</w:t>
       </w:r>
       <w:r>
         <w:t xml:space="preserve"> (BSAS)</w:t>
       </w:r>
+      <w:bookmarkEnd w:id="8"/>
     </w:p>
     <w:p>
       <w:pPr>
@@ -5081,12 +6197,20 @@
           <w:lang w:val="el-GR" w:eastAsia="el-GR"/>
         </w:rPr>
       </w:pPr>
-      <w:r>
-        <w:rPr>
-          <w:lang w:val="el-GR" w:eastAsia="el-GR"/>
-        </w:rPr>
-        <w:t>Παραδειγμα εκτελεσησ</w:t>
-      </w:r>
+      <w:bookmarkStart w:id="9" w:name="_Toc505042541"/>
+      <w:r>
+        <w:rPr>
+          <w:lang w:val="el-GR" w:eastAsia="el-GR"/>
+        </w:rPr>
+        <w:t>Παραδειγμα εκτελεση</w:t>
+      </w:r>
+      <w:r>
+        <w:rPr>
+          <w:lang w:val="el-GR" w:eastAsia="el-GR"/>
+        </w:rPr>
+        <w:t>ς κώδικα</w:t>
+      </w:r>
+      <w:bookmarkEnd w:id="9"/>
     </w:p>
     <w:p>
       <w:pPr>
@@ -5114,7 +6238,7 @@
                     <pic:cNvPicPr/>
                   </pic:nvPicPr>
                   <pic:blipFill>
-                    <a:blip r:embed="rId7"/>
+                    <a:blip r:embed="rId8"/>
                     <a:stretch>
                       <a:fillRect/>
                     </a:stretch>
@@ -5149,6 +6273,7 @@
           <w:lang w:eastAsia="el-GR"/>
         </w:rPr>
       </w:pPr>
+      <w:bookmarkStart w:id="10" w:name="_Toc505042542"/>
       <w:r>
         <w:rPr>
           <w:lang w:val="el-GR" w:eastAsia="el-GR"/>
@@ -5165,7 +6290,13 @@
         <w:rPr>
           <w:lang w:eastAsia="el-GR"/>
         </w:rPr>
-        <w:t xml:space="preserve">Threshold </w:t>
+        <w:t>Threshold</w:t>
+      </w:r>
+      <w:r>
+        <w:rPr>
+          <w:lang w:eastAsia="el-GR"/>
+        </w:rPr>
+        <w:t xml:space="preserve"> </w:t>
       </w:r>
       <w:r>
         <w:rPr>
@@ -5183,8 +6314,21 @@
         <w:rPr>
           <w:lang w:eastAsia="el-GR"/>
         </w:rPr>
-        <w:t>MAx_Number_OF_CLUSTERS</w:t>
-      </w:r>
+        <w:t>MAX</w:t>
+      </w:r>
+      <w:r>
+        <w:rPr>
+          <w:lang w:eastAsia="el-GR"/>
+        </w:rPr>
+        <w:t>_</w:t>
+      </w:r>
+      <w:r>
+        <w:rPr>
+          <w:lang w:eastAsia="el-GR"/>
+        </w:rPr>
+        <w:t>NUMBER_OF_CLUSTERS</w:t>
+      </w:r>
+      <w:bookmarkEnd w:id="10"/>
     </w:p>
     <w:p>
       <w:pPr>
@@ -5321,6 +6465,7 @@
           <w:lang w:eastAsia="el-GR"/>
         </w:rPr>
       </w:pPr>
+      <w:bookmarkStart w:id="11" w:name="_Toc505042543"/>
       <w:r>
         <w:rPr>
           <w:lang w:val="el-GR" w:eastAsia="el-GR"/>
@@ -5333,6 +6478,7 @@
         </w:rPr>
         <w:t>k-means</w:t>
       </w:r>
+      <w:bookmarkEnd w:id="11"/>
     </w:p>
     <w:p>
       <w:pPr>
@@ -6358,6 +7504,7 @@
           <w:lang w:val="el-GR" w:eastAsia="el-GR"/>
         </w:rPr>
       </w:pPr>
+      <w:bookmarkStart w:id="12" w:name="_Toc505042544"/>
       <w:r>
         <w:rPr>
           <w:lang w:val="el-GR" w:eastAsia="el-GR"/>
@@ -6365,6 +7512,7 @@
         <w:lastRenderedPageBreak/>
         <w:t>Παράδειγμα εκτέλεσης κώδικα</w:t>
       </w:r>
+      <w:bookmarkEnd w:id="12"/>
     </w:p>
     <w:p>
       <w:pPr>
@@ -6382,82 +7530,6 @@
             <wp:extent cx="5486400" cy="3086100"/>
             <wp:effectExtent l="0" t="0" r="0" b="0"/>
             <wp:docPr id="15" name="Picture 15"/>
-            <wp:cNvGraphicFramePr>
-              <a:graphicFrameLocks xmlns:a="http://schemas.openxmlformats.org/drawingml/2006/main" noChangeAspect="1"/>
-            </wp:cNvGraphicFramePr>
-            <a:graphic xmlns:a="http://schemas.openxmlformats.org/drawingml/2006/main">
-              <a:graphicData uri="http://schemas.openxmlformats.org/drawingml/2006/picture">
-                <pic:pic xmlns:pic="http://schemas.openxmlformats.org/drawingml/2006/picture">
-                  <pic:nvPicPr>
-                    <pic:cNvPr id="1" name=""/>
-                    <pic:cNvPicPr/>
-                  </pic:nvPicPr>
-                  <pic:blipFill>
-                    <a:blip r:embed="rId8"/>
-                    <a:stretch>
-                      <a:fillRect/>
-                    </a:stretch>
-                  </pic:blipFill>
-                  <pic:spPr>
-                    <a:xfrm>
-                      <a:off x="0" y="0"/>
-                      <a:ext cx="5486400" cy="3086100"/>
-                    </a:xfrm>
-                    <a:prstGeom prst="rect">
-                      <a:avLst/>
-                    </a:prstGeom>
-                  </pic:spPr>
-                </pic:pic>
-              </a:graphicData>
-            </a:graphic>
-          </wp:inline>
-        </w:drawing>
-      </w:r>
-    </w:p>
-    <w:p>
-      <w:pPr>
-        <w:pStyle w:val="Photo"/>
-        <w:rPr>
-          <w:lang w:val="el-GR" w:eastAsia="el-GR"/>
-        </w:rPr>
-      </w:pPr>
-      <w:r>
-        <w:rPr>
-          <w:lang w:eastAsia="el-GR"/>
-        </w:rPr>
-        <w:t xml:space="preserve">Labels </w:t>
-      </w:r>
-      <w:r>
-        <w:rPr>
-          <w:lang w:val="el-GR" w:eastAsia="el-GR"/>
-        </w:rPr>
-        <w:t>κάθε διανύσματος</w:t>
-      </w:r>
-    </w:p>
-    <w:p>
-      <w:pPr>
-        <w:pStyle w:val="Photo"/>
-        <w:rPr>
-          <w:lang w:val="el-GR" w:eastAsia="el-GR"/>
-        </w:rPr>
-      </w:pPr>
-    </w:p>
-    <w:p>
-      <w:pPr>
-        <w:pStyle w:val="Photo"/>
-        <w:rPr>
-          <w:lang w:val="el-GR" w:eastAsia="el-GR"/>
-        </w:rPr>
-      </w:pPr>
-      <w:r>
-        <w:rPr>
-          <w:noProof/>
-        </w:rPr>
-        <w:drawing>
-          <wp:inline distT="0" distB="0" distL="0" distR="0" wp14:anchorId="0BE3FD2A" wp14:editId="4473F8F8">
-            <wp:extent cx="4323809" cy="3600000"/>
-            <wp:effectExtent l="0" t="0" r="0" b="0"/>
-            <wp:docPr id="16" name="Picture 16"/>
             <wp:cNvGraphicFramePr>
               <a:graphicFrameLocks xmlns:a="http://schemas.openxmlformats.org/drawingml/2006/main" noChangeAspect="1"/>
             </wp:cNvGraphicFramePr>
@@ -6477,6 +7549,82 @@
                   <pic:spPr>
                     <a:xfrm>
                       <a:off x="0" y="0"/>
+                      <a:ext cx="5486400" cy="3086100"/>
+                    </a:xfrm>
+                    <a:prstGeom prst="rect">
+                      <a:avLst/>
+                    </a:prstGeom>
+                  </pic:spPr>
+                </pic:pic>
+              </a:graphicData>
+            </a:graphic>
+          </wp:inline>
+        </w:drawing>
+      </w:r>
+    </w:p>
+    <w:p>
+      <w:pPr>
+        <w:pStyle w:val="Photo"/>
+        <w:rPr>
+          <w:lang w:val="el-GR" w:eastAsia="el-GR"/>
+        </w:rPr>
+      </w:pPr>
+      <w:r>
+        <w:rPr>
+          <w:lang w:eastAsia="el-GR"/>
+        </w:rPr>
+        <w:t xml:space="preserve">Labels </w:t>
+      </w:r>
+      <w:r>
+        <w:rPr>
+          <w:lang w:val="el-GR" w:eastAsia="el-GR"/>
+        </w:rPr>
+        <w:t>κάθε διανύσματος</w:t>
+      </w:r>
+    </w:p>
+    <w:p>
+      <w:pPr>
+        <w:pStyle w:val="Photo"/>
+        <w:rPr>
+          <w:lang w:val="el-GR" w:eastAsia="el-GR"/>
+        </w:rPr>
+      </w:pPr>
+    </w:p>
+    <w:p>
+      <w:pPr>
+        <w:pStyle w:val="Photo"/>
+        <w:rPr>
+          <w:lang w:val="el-GR" w:eastAsia="el-GR"/>
+        </w:rPr>
+      </w:pPr>
+      <w:r>
+        <w:rPr>
+          <w:noProof/>
+        </w:rPr>
+        <w:drawing>
+          <wp:inline distT="0" distB="0" distL="0" distR="0" wp14:anchorId="0BE3FD2A" wp14:editId="4473F8F8">
+            <wp:extent cx="4323809" cy="3600000"/>
+            <wp:effectExtent l="0" t="0" r="0" b="0"/>
+            <wp:docPr id="16" name="Picture 16"/>
+            <wp:cNvGraphicFramePr>
+              <a:graphicFrameLocks xmlns:a="http://schemas.openxmlformats.org/drawingml/2006/main" noChangeAspect="1"/>
+            </wp:cNvGraphicFramePr>
+            <a:graphic xmlns:a="http://schemas.openxmlformats.org/drawingml/2006/main">
+              <a:graphicData uri="http://schemas.openxmlformats.org/drawingml/2006/picture">
+                <pic:pic xmlns:pic="http://schemas.openxmlformats.org/drawingml/2006/picture">
+                  <pic:nvPicPr>
+                    <pic:cNvPr id="1" name=""/>
+                    <pic:cNvPicPr/>
+                  </pic:nvPicPr>
+                  <pic:blipFill>
+                    <a:blip r:embed="rId10"/>
+                    <a:stretch>
+                      <a:fillRect/>
+                    </a:stretch>
+                  </pic:blipFill>
+                  <pic:spPr>
+                    <a:xfrm>
+                      <a:off x="0" y="0"/>
                       <a:ext cx="4323809" cy="3600000"/>
                     </a:xfrm>
                     <a:prstGeom prst="rect">
@@ -6519,6 +7667,7 @@
           <w:lang w:val="el-GR" w:eastAsia="el-GR"/>
         </w:rPr>
       </w:pPr>
+      <w:bookmarkStart w:id="13" w:name="_Toc505042545"/>
       <w:r>
         <w:rPr>
           <w:lang w:val="el-GR" w:eastAsia="el-GR"/>
@@ -6526,6 +7675,7 @@
         <w:lastRenderedPageBreak/>
         <w:t>Ιεραρχικός αλγόριθμος ομαδοποίησης</w:t>
       </w:r>
+      <w:bookmarkEnd w:id="13"/>
     </w:p>
     <w:p>
       <w:pPr>
@@ -8028,12 +9178,14 @@
           <w:lang w:val="el-GR" w:eastAsia="el-GR"/>
         </w:rPr>
       </w:pPr>
+      <w:bookmarkStart w:id="14" w:name="_Toc505042546"/>
       <w:r>
         <w:rPr>
           <w:lang w:val="el-GR" w:eastAsia="el-GR"/>
         </w:rPr>
         <w:t>Παραδειγματα εκτέλεσης κώδικα</w:t>
       </w:r>
+      <w:bookmarkEnd w:id="14"/>
     </w:p>
     <w:p>
       <w:pPr>
@@ -8051,77 +9203,6 @@
             <wp:extent cx="5486400" cy="3066415"/>
             <wp:effectExtent l="0" t="0" r="0" b="635"/>
             <wp:docPr id="20" name="Picture 20"/>
-            <wp:cNvGraphicFramePr>
-              <a:graphicFrameLocks xmlns:a="http://schemas.openxmlformats.org/drawingml/2006/main" noChangeAspect="1"/>
-            </wp:cNvGraphicFramePr>
-            <a:graphic xmlns:a="http://schemas.openxmlformats.org/drawingml/2006/main">
-              <a:graphicData uri="http://schemas.openxmlformats.org/drawingml/2006/picture">
-                <pic:pic xmlns:pic="http://schemas.openxmlformats.org/drawingml/2006/picture">
-                  <pic:nvPicPr>
-                    <pic:cNvPr id="1" name=""/>
-                    <pic:cNvPicPr/>
-                  </pic:nvPicPr>
-                  <pic:blipFill>
-                    <a:blip r:embed="rId10"/>
-                    <a:stretch>
-                      <a:fillRect/>
-                    </a:stretch>
-                  </pic:blipFill>
-                  <pic:spPr>
-                    <a:xfrm>
-                      <a:off x="0" y="0"/>
-                      <a:ext cx="5486400" cy="3066415"/>
-                    </a:xfrm>
-                    <a:prstGeom prst="rect">
-                      <a:avLst/>
-                    </a:prstGeom>
-                  </pic:spPr>
-                </pic:pic>
-              </a:graphicData>
-            </a:graphic>
-          </wp:inline>
-        </w:drawing>
-      </w:r>
-    </w:p>
-    <w:p>
-      <w:pPr>
-        <w:pStyle w:val="Photo"/>
-        <w:rPr>
-          <w:lang w:val="el-GR" w:eastAsia="el-GR"/>
-        </w:rPr>
-      </w:pPr>
-      <w:r>
-        <w:rPr>
-          <w:lang w:val="el-GR" w:eastAsia="el-GR"/>
-        </w:rPr>
-        <w:t>Δενδρόγραμμα</w:t>
-      </w:r>
-    </w:p>
-    <w:p>
-      <w:pPr>
-        <w:pStyle w:val="Photo"/>
-        <w:rPr>
-          <w:lang w:val="el-GR" w:eastAsia="el-GR"/>
-        </w:rPr>
-      </w:pPr>
-    </w:p>
-    <w:p>
-      <w:pPr>
-        <w:pStyle w:val="Photo"/>
-        <w:rPr>
-          <w:lang w:eastAsia="el-GR"/>
-        </w:rPr>
-      </w:pPr>
-      <w:r>
-        <w:rPr>
-          <w:noProof/>
-        </w:rPr>
-        <w:lastRenderedPageBreak/>
-        <w:drawing>
-          <wp:inline distT="0" distB="0" distL="0" distR="0" wp14:anchorId="7F614AF5" wp14:editId="52859A1B">
-            <wp:extent cx="4733333" cy="4723809"/>
-            <wp:effectExtent l="0" t="0" r="0" b="0"/>
-            <wp:docPr id="23" name="Picture 23"/>
             <wp:cNvGraphicFramePr>
               <a:graphicFrameLocks xmlns:a="http://schemas.openxmlformats.org/drawingml/2006/main" noChangeAspect="1"/>
             </wp:cNvGraphicFramePr>
@@ -8141,6 +9222,77 @@
                   <pic:spPr>
                     <a:xfrm>
                       <a:off x="0" y="0"/>
+                      <a:ext cx="5486400" cy="3066415"/>
+                    </a:xfrm>
+                    <a:prstGeom prst="rect">
+                      <a:avLst/>
+                    </a:prstGeom>
+                  </pic:spPr>
+                </pic:pic>
+              </a:graphicData>
+            </a:graphic>
+          </wp:inline>
+        </w:drawing>
+      </w:r>
+    </w:p>
+    <w:p>
+      <w:pPr>
+        <w:pStyle w:val="Photo"/>
+        <w:rPr>
+          <w:lang w:val="el-GR" w:eastAsia="el-GR"/>
+        </w:rPr>
+      </w:pPr>
+      <w:r>
+        <w:rPr>
+          <w:lang w:val="el-GR" w:eastAsia="el-GR"/>
+        </w:rPr>
+        <w:t>Δενδρόγραμμα</w:t>
+      </w:r>
+    </w:p>
+    <w:p>
+      <w:pPr>
+        <w:pStyle w:val="Photo"/>
+        <w:rPr>
+          <w:lang w:val="el-GR" w:eastAsia="el-GR"/>
+        </w:rPr>
+      </w:pPr>
+    </w:p>
+    <w:p>
+      <w:pPr>
+        <w:pStyle w:val="Photo"/>
+        <w:rPr>
+          <w:lang w:eastAsia="el-GR"/>
+        </w:rPr>
+      </w:pPr>
+      <w:r>
+        <w:rPr>
+          <w:noProof/>
+        </w:rPr>
+        <w:lastRenderedPageBreak/>
+        <w:drawing>
+          <wp:inline distT="0" distB="0" distL="0" distR="0" wp14:anchorId="7F614AF5" wp14:editId="52859A1B">
+            <wp:extent cx="4733333" cy="4723809"/>
+            <wp:effectExtent l="0" t="0" r="0" b="0"/>
+            <wp:docPr id="23" name="Picture 23"/>
+            <wp:cNvGraphicFramePr>
+              <a:graphicFrameLocks xmlns:a="http://schemas.openxmlformats.org/drawingml/2006/main" noChangeAspect="1"/>
+            </wp:cNvGraphicFramePr>
+            <a:graphic xmlns:a="http://schemas.openxmlformats.org/drawingml/2006/main">
+              <a:graphicData uri="http://schemas.openxmlformats.org/drawingml/2006/picture">
+                <pic:pic xmlns:pic="http://schemas.openxmlformats.org/drawingml/2006/picture">
+                  <pic:nvPicPr>
+                    <pic:cNvPr id="1" name=""/>
+                    <pic:cNvPicPr/>
+                  </pic:nvPicPr>
+                  <pic:blipFill>
+                    <a:blip r:embed="rId12"/>
+                    <a:stretch>
+                      <a:fillRect/>
+                    </a:stretch>
+                  </pic:blipFill>
+                  <pic:spPr>
+                    <a:xfrm>
+                      <a:off x="0" y="0"/>
                       <a:ext cx="4733333" cy="4723809"/>
                     </a:xfrm>
                     <a:prstGeom prst="rect">
@@ -8201,12 +9353,20 @@
           <w:lang w:val="el-GR" w:eastAsia="el-GR"/>
         </w:rPr>
       </w:pPr>
-      <w:r>
-        <w:rPr>
-          <w:lang w:val="el-GR" w:eastAsia="el-GR"/>
-        </w:rPr>
-        <w:t>Συμπερασμα – Σημασια Ομαδοποιησησ</w:t>
-      </w:r>
+      <w:bookmarkStart w:id="15" w:name="_Toc505042547"/>
+      <w:r>
+        <w:rPr>
+          <w:lang w:val="el-GR" w:eastAsia="el-GR"/>
+        </w:rPr>
+        <w:t>Συμπερασμα – Σημασια Ομαδοποιηση</w:t>
+      </w:r>
+      <w:r>
+        <w:rPr>
+          <w:lang w:val="el-GR" w:eastAsia="el-GR"/>
+        </w:rPr>
+        <w:t>ς</w:t>
+      </w:r>
+      <w:bookmarkEnd w:id="15"/>
     </w:p>
     <w:p>
       <w:pPr>
@@ -8234,12 +9394,14 @@
           <w:lang w:val="el-GR"/>
         </w:rPr>
       </w:pPr>
+      <w:bookmarkStart w:id="16" w:name="_Toc505042548"/>
       <w:r>
         <w:rPr>
           <w:lang w:val="el-GR"/>
         </w:rPr>
         <w:t>Ερώτημα 4</w:t>
       </w:r>
+      <w:bookmarkEnd w:id="16"/>
     </w:p>
     <w:p>
       <w:pPr>
@@ -8317,6 +9479,7 @@
           <w:lang w:val="el-GR"/>
         </w:rPr>
       </w:pPr>
+      <w:bookmarkStart w:id="17" w:name="_Toc505042549"/>
       <w:r>
         <w:rPr>
           <w:lang w:val="el-GR"/>
@@ -8324,6 +9487,7 @@
         <w:lastRenderedPageBreak/>
         <w:t>Νευρωνικό Δίκτυο</w:t>
       </w:r>
+      <w:bookmarkEnd w:id="17"/>
     </w:p>
     <w:p>
       <w:pPr>
@@ -8621,7 +9785,7 @@
                     </pic:cNvPicPr>
                   </pic:nvPicPr>
                   <pic:blipFill>
-                    <a:blip r:embed="rId12">
+                    <a:blip r:embed="rId13">
                       <a:extLst>
                         <a:ext uri="{28A0092B-C50C-407E-A947-70E740481C1C}">
                           <a14:useLocalDpi xmlns:a14="http://schemas.microsoft.com/office/drawing/2010/main" val="0"/>
@@ -8714,7 +9878,7 @@
                     </pic:cNvPicPr>
                   </pic:nvPicPr>
                   <pic:blipFill>
-                    <a:blip r:embed="rId13">
+                    <a:blip r:embed="rId14">
                       <a:extLst>
                         <a:ext uri="{28A0092B-C50C-407E-A947-70E740481C1C}">
                           <a14:useLocalDpi xmlns:a14="http://schemas.microsoft.com/office/drawing/2010/main" val="0"/>
@@ -8861,7 +10025,7 @@
                     </pic:cNvPicPr>
                   </pic:nvPicPr>
                   <pic:blipFill>
-                    <a:blip r:embed="rId14">
+                    <a:blip r:embed="rId15">
                       <a:extLst>
                         <a:ext uri="{28A0092B-C50C-407E-A947-70E740481C1C}">
                           <a14:useLocalDpi xmlns:a14="http://schemas.microsoft.com/office/drawing/2010/main" val="0"/>
@@ -8964,7 +10128,7 @@
                     </pic:cNvPicPr>
                   </pic:nvPicPr>
                   <pic:blipFill>
-                    <a:blip r:embed="rId15">
+                    <a:blip r:embed="rId16">
                       <a:extLst>
                         <a:ext uri="{28A0092B-C50C-407E-A947-70E740481C1C}">
                           <a14:useLocalDpi xmlns:a14="http://schemas.microsoft.com/office/drawing/2010/main" val="0"/>
@@ -9052,7 +10216,7 @@
                     </pic:cNvPicPr>
                   </pic:nvPicPr>
                   <pic:blipFill>
-                    <a:blip r:embed="rId16">
+                    <a:blip r:embed="rId17">
                       <a:extLst>
                         <a:ext uri="{28A0092B-C50C-407E-A947-70E740481C1C}">
                           <a14:useLocalDpi xmlns:a14="http://schemas.microsoft.com/office/drawing/2010/main" val="0"/>
@@ -9141,7 +10305,7 @@
                     </pic:cNvPicPr>
                   </pic:nvPicPr>
                   <pic:blipFill>
-                    <a:blip r:embed="rId17">
+                    <a:blip r:embed="rId18">
                       <a:extLst>
                         <a:ext uri="{28A0092B-C50C-407E-A947-70E740481C1C}">
                           <a14:useLocalDpi xmlns:a14="http://schemas.microsoft.com/office/drawing/2010/main" val="0"/>
@@ -9221,7 +10385,7 @@
                     </pic:cNvPicPr>
                   </pic:nvPicPr>
                   <pic:blipFill>
-                    <a:blip r:embed="rId18">
+                    <a:blip r:embed="rId19">
                       <a:extLst>
                         <a:ext uri="{28A0092B-C50C-407E-A947-70E740481C1C}">
                           <a14:useLocalDpi xmlns:a14="http://schemas.microsoft.com/office/drawing/2010/main" val="0"/>
@@ -9283,7 +10447,7 @@
                     </pic:cNvPicPr>
                   </pic:nvPicPr>
                   <pic:blipFill>
-                    <a:blip r:embed="rId19">
+                    <a:blip r:embed="rId20">
                       <a:extLst>
                         <a:ext uri="{28A0092B-C50C-407E-A947-70E740481C1C}">
                           <a14:useLocalDpi xmlns:a14="http://schemas.microsoft.com/office/drawing/2010/main" val="0"/>
@@ -9323,13 +10487,15 @@
           <w:lang w:val="el-GR"/>
         </w:rPr>
       </w:pPr>
+      <w:bookmarkStart w:id="18" w:name="_Toc505042550"/>
       <w:r>
         <w:rPr>
           <w:rFonts w:asciiTheme="minorHAnsi" w:hAnsiTheme="minorHAnsi"/>
           <w:lang w:val="el-GR"/>
         </w:rPr>
-        <w:t>ΤΑΞΙΝΟΜΗΤΗΣ ΕΛΑΧΙΣΤΩΝ ΤΕΤΡΑΓΩΝΩΝ</w:t>
-      </w:r>
+        <w:t>Ταξινομητής ελαχίστων τετραγώνων</w:t>
+      </w:r>
+      <w:bookmarkEnd w:id="18"/>
     </w:p>
     <w:p>
       <w:pPr>
@@ -9476,7 +10642,7 @@
                     </pic:cNvPicPr>
                   </pic:nvPicPr>
                   <pic:blipFill>
-                    <a:blip r:embed="rId20">
+                    <a:blip r:embed="rId21">
                       <a:extLst>
                         <a:ext uri="{28A0092B-C50C-407E-A947-70E740481C1C}">
                           <a14:useLocalDpi xmlns:a14="http://schemas.microsoft.com/office/drawing/2010/main" val="0"/>
@@ -9551,7 +10717,7 @@
                     </pic:cNvPicPr>
                   </pic:nvPicPr>
                   <pic:blipFill>
-                    <a:blip r:embed="rId21" cstate="print">
+                    <a:blip r:embed="rId22" cstate="print">
                       <a:extLst>
                         <a:ext uri="{28A0092B-C50C-407E-A947-70E740481C1C}">
                           <a14:useLocalDpi xmlns:a14="http://schemas.microsoft.com/office/drawing/2010/main" val="0"/>
@@ -9639,7 +10805,7 @@
                     </pic:cNvPicPr>
                   </pic:nvPicPr>
                   <pic:blipFill>
-                    <a:blip r:embed="rId22" cstate="print">
+                    <a:blip r:embed="rId23" cstate="print">
                       <a:extLst>
                         <a:ext uri="{28A0092B-C50C-407E-A947-70E740481C1C}">
                           <a14:useLocalDpi xmlns:a14="http://schemas.microsoft.com/office/drawing/2010/main" val="0"/>
@@ -9739,7 +10905,7 @@
                     </pic:cNvPicPr>
                   </pic:nvPicPr>
                   <pic:blipFill>
-                    <a:blip r:embed="rId23" cstate="print">
+                    <a:blip r:embed="rId24" cstate="print">
                       <a:extLst>
                         <a:ext uri="{28A0092B-C50C-407E-A947-70E740481C1C}">
                           <a14:useLocalDpi xmlns:a14="http://schemas.microsoft.com/office/drawing/2010/main" val="0"/>
@@ -9796,7 +10962,7 @@
                     </pic:cNvPicPr>
                   </pic:nvPicPr>
                   <pic:blipFill>
-                    <a:blip r:embed="rId24">
+                    <a:blip r:embed="rId25">
                       <a:extLst>
                         <a:ext uri="{28A0092B-C50C-407E-A947-70E740481C1C}">
                           <a14:useLocalDpi xmlns:a14="http://schemas.microsoft.com/office/drawing/2010/main" val="0"/>
@@ -9835,12 +11001,14 @@
           <w:lang w:val="el-GR"/>
         </w:rPr>
       </w:pPr>
+      <w:bookmarkStart w:id="19" w:name="_Toc505042551"/>
       <w:r>
         <w:rPr>
           <w:lang w:val="el-GR"/>
         </w:rPr>
         <w:t>Παράδειγμα Εκτέλεσης κώδικα</w:t>
       </w:r>
+      <w:bookmarkEnd w:id="19"/>
     </w:p>
     <w:p>
       <w:pPr>
@@ -9871,7 +11039,7 @@
                     </pic:cNvPicPr>
                   </pic:nvPicPr>
                   <pic:blipFill>
-                    <a:blip r:embed="rId25">
+                    <a:blip r:embed="rId26">
                       <a:extLst>
                         <a:ext uri="{28A0092B-C50C-407E-A947-70E740481C1C}">
                           <a14:useLocalDpi xmlns:a14="http://schemas.microsoft.com/office/drawing/2010/main" val="0"/>
@@ -9985,7 +11153,7 @@
                     </pic:cNvPicPr>
                   </pic:nvPicPr>
                   <pic:blipFill>
-                    <a:blip r:embed="rId26">
+                    <a:blip r:embed="rId27">
                       <a:extLst>
                         <a:ext uri="{28A0092B-C50C-407E-A947-70E740481C1C}">
                           <a14:useLocalDpi xmlns:a14="http://schemas.microsoft.com/office/drawing/2010/main" val="0"/>
@@ -10048,7 +11216,7 @@
                     </pic:cNvPicPr>
                   </pic:nvPicPr>
                   <pic:blipFill>
-                    <a:blip r:embed="rId27">
+                    <a:blip r:embed="rId28">
                       <a:extLst>
                         <a:ext uri="{28A0092B-C50C-407E-A947-70E740481C1C}">
                           <a14:useLocalDpi xmlns:a14="http://schemas.microsoft.com/office/drawing/2010/main" val="0"/>
@@ -10103,7 +11271,7 @@
       </w:r>
     </w:p>
     <w:sectPr>
-      <w:footerReference w:type="default" r:id="rId28"/>
+      <w:footerReference w:type="default" r:id="rId29"/>
       <w:pgSz w:w="12240" w:h="15840"/>
       <w:pgMar w:top="1728" w:right="1800" w:bottom="1440" w:left="1800" w:header="720" w:footer="720" w:gutter="0"/>
       <w:pgNumType w:start="0"/>
@@ -10162,7 +11330,7 @@
       <w:rPr>
         <w:noProof/>
       </w:rPr>
-      <w:t>15</w:t>
+      <w:t>1</w:t>
     </w:r>
     <w:r>
       <w:fldChar w:fldCharType="end"/>
@@ -12055,7 +13223,6 @@
     <w:name w:val="Hyperlink"/>
     <w:basedOn w:val="DefaultParagraphFont"/>
     <w:uiPriority w:val="99"/>
-    <w:semiHidden/>
     <w:unhideWhenUsed/>
     <w:rsid w:val="00C6554A"/>
     <w:rPr>
@@ -12177,7 +13344,687 @@
       <w:lang w:val="el-GR" w:eastAsia="el-GR"/>
     </w:rPr>
   </w:style>
+  <w:style w:type="paragraph" w:styleId="TOCHeading">
+    <w:name w:val="TOC Heading"/>
+    <w:basedOn w:val="Heading1"/>
+    <w:next w:val="Normal"/>
+    <w:uiPriority w:val="39"/>
+    <w:unhideWhenUsed/>
+    <w:qFormat/>
+    <w:rsid w:val="00B12B11"/>
+    <w:pPr>
+      <w:spacing w:before="240" w:after="0" w:line="259" w:lineRule="auto"/>
+      <w:contextualSpacing w:val="0"/>
+      <w:outlineLvl w:val="9"/>
+    </w:pPr>
+    <w:rPr>
+      <w:szCs w:val="32"/>
+      <w:lang w:val="el-GR" w:eastAsia="el-GR"/>
+    </w:rPr>
+  </w:style>
+  <w:style w:type="paragraph" w:styleId="TOC1">
+    <w:name w:val="toc 1"/>
+    <w:basedOn w:val="Normal"/>
+    <w:next w:val="Normal"/>
+    <w:autoRedefine/>
+    <w:uiPriority w:val="39"/>
+    <w:unhideWhenUsed/>
+    <w:rsid w:val="00B12B11"/>
+    <w:pPr>
+      <w:spacing w:after="100"/>
+    </w:pPr>
+  </w:style>
+  <w:style w:type="paragraph" w:styleId="TOC2">
+    <w:name w:val="toc 2"/>
+    <w:basedOn w:val="Normal"/>
+    <w:next w:val="Normal"/>
+    <w:autoRedefine/>
+    <w:uiPriority w:val="39"/>
+    <w:unhideWhenUsed/>
+    <w:rsid w:val="00B12B11"/>
+    <w:pPr>
+      <w:spacing w:after="100"/>
+      <w:ind w:left="220"/>
+    </w:pPr>
+  </w:style>
 </w:styles>
+</file>
+
+<file path=word/glossary/document.xml><?xml version="1.0" encoding="utf-8"?>
+<w:glossaryDocument xmlns:wpc="http://schemas.microsoft.com/office/word/2010/wordprocessingCanvas" xmlns:cx="http://schemas.microsoft.com/office/drawing/2014/chartex" xmlns:cx1="http://schemas.microsoft.com/office/drawing/2015/9/8/chartex" xmlns:cx2="http://schemas.microsoft.com/office/drawing/2015/10/21/chartex" xmlns:cx3="http://schemas.microsoft.com/office/drawing/2016/5/9/chartex" xmlns:cx4="http://schemas.microsoft.com/office/drawing/2016/5/10/chartex" xmlns:cx5="http://schemas.microsoft.com/office/drawing/2016/5/11/chartex" xmlns:cx6="http://schemas.microsoft.com/office/drawing/2016/5/12/chartex" xmlns:cx7="http://schemas.microsoft.com/office/drawing/2016/5/13/chartex" xmlns:cx8="http://schemas.microsoft.com/office/drawing/2016/5/14/chartex" xmlns:mc="http://schemas.openxmlformats.org/markup-compatibility/2006" xmlns:aink="http://schemas.microsoft.com/office/drawing/2016/ink" xmlns:am3d="http://schemas.microsoft.com/office/drawing/2017/model3d" xmlns:o="urn:schemas-microsoft-com:office:office" xmlns:r="http://schemas.openxmlformats.org/officeDocument/2006/relationships" xmlns:m="http://schemas.openxmlformats.org/officeDocument/2006/math" xmlns:v="urn:schemas-microsoft-com:vml" xmlns:wp14="http://schemas.microsoft.com/office/word/2010/wordprocessingDrawing" xmlns:wp="http://schemas.openxmlformats.org/drawingml/2006/wordprocessingDrawing" xmlns:w10="urn:schemas-microsoft-com:office:word" xmlns:w="http://schemas.openxmlformats.org/wordprocessingml/2006/main" xmlns:w14="http://schemas.microsoft.com/office/word/2010/wordml" xmlns:w15="http://schemas.microsoft.com/office/word/2012/wordml" xmlns:w16cid="http://schemas.microsoft.com/office/word/2016/wordml/cid" xmlns:w16se="http://schemas.microsoft.com/office/word/2015/wordml/symex" xmlns:wpg="http://schemas.microsoft.com/office/word/2010/wordprocessingGroup" xmlns:wpi="http://schemas.microsoft.com/office/word/2010/wordprocessingInk" xmlns:wne="http://schemas.microsoft.com/office/word/2006/wordml" xmlns:wps="http://schemas.microsoft.com/office/word/2010/wordprocessingShape" mc:Ignorable="w14 w15 w16se w16cid wp14"/>
+</file>
+
+<file path=word/glossary/fontTable.xml><?xml version="1.0" encoding="utf-8"?>
+<w:fonts xmlns:mc="http://schemas.openxmlformats.org/markup-compatibility/2006" xmlns:r="http://schemas.openxmlformats.org/officeDocument/2006/relationships" xmlns:w="http://schemas.openxmlformats.org/wordprocessingml/2006/main" xmlns:w14="http://schemas.microsoft.com/office/word/2010/wordml" xmlns:w15="http://schemas.microsoft.com/office/word/2012/wordml" xmlns:w16cid="http://schemas.microsoft.com/office/word/2016/wordml/cid" xmlns:w16se="http://schemas.microsoft.com/office/word/2015/wordml/symex" mc:Ignorable="w14 w15 w16se w16cid">
+  <w:font w:name="Symbol">
+    <w:panose1 w:val="05050102010706020507"/>
+    <w:charset w:val="02"/>
+    <w:family w:val="roman"/>
+    <w:pitch w:val="variable"/>
+    <w:sig w:usb0="00000000" w:usb1="10000000" w:usb2="00000000" w:usb3="00000000" w:csb0="80000000" w:csb1="00000000"/>
+  </w:font>
+  <w:font w:name="Times New Roman">
+    <w:panose1 w:val="02020603050405020304"/>
+    <w:charset w:val="A1"/>
+    <w:family w:val="roman"/>
+    <w:pitch w:val="variable"/>
+    <w:sig w:usb0="E0002EFF" w:usb1="C000785B" w:usb2="00000009" w:usb3="00000000" w:csb0="000001FF" w:csb1="00000000"/>
+  </w:font>
+  <w:font w:name="Century Gothic">
+    <w:panose1 w:val="020B0502020202020204"/>
+    <w:charset w:val="A1"/>
+    <w:family w:val="swiss"/>
+    <w:pitch w:val="variable"/>
+    <w:sig w:usb0="00000287" w:usb1="00000000" w:usb2="00000000" w:usb3="00000000" w:csb0="0000009F" w:csb1="00000000"/>
+  </w:font>
+  <w:font w:name="Courier New">
+    <w:panose1 w:val="02070309020205020404"/>
+    <w:charset w:val="A1"/>
+    <w:family w:val="modern"/>
+    <w:pitch w:val="fixed"/>
+    <w:sig w:usb0="E0002EFF" w:usb1="C0007843" w:usb2="00000009" w:usb3="00000000" w:csb0="000001FF" w:csb1="00000000"/>
+  </w:font>
+  <w:font w:name="Wingdings">
+    <w:panose1 w:val="05000000000000000000"/>
+    <w:charset w:val="02"/>
+    <w:family w:val="auto"/>
+    <w:pitch w:val="variable"/>
+    <w:sig w:usb0="00000000" w:usb1="10000000" w:usb2="00000000" w:usb3="00000000" w:csb0="80000000" w:csb1="00000000"/>
+  </w:font>
+  <w:font w:name="Constantia">
+    <w:panose1 w:val="02030602050306030303"/>
+    <w:charset w:val="A1"/>
+    <w:family w:val="roman"/>
+    <w:pitch w:val="variable"/>
+    <w:sig w:usb0="A00002EF" w:usb1="4000204B" w:usb2="00000000" w:usb3="00000000" w:csb0="0000019F" w:csb1="00000000"/>
+  </w:font>
+  <w:font w:name="Segoe UI">
+    <w:panose1 w:val="020B0502040204020203"/>
+    <w:charset w:val="A1"/>
+    <w:family w:val="swiss"/>
+    <w:pitch w:val="variable"/>
+    <w:sig w:usb0="E4002EFF" w:usb1="C000E47F" w:usb2="00000009" w:usb3="00000000" w:csb0="000001FF" w:csb1="00000000"/>
+  </w:font>
+  <w:font w:name="Consolas">
+    <w:panose1 w:val="020B0609020204030204"/>
+    <w:charset w:val="A1"/>
+    <w:family w:val="modern"/>
+    <w:pitch w:val="fixed"/>
+    <w:sig w:usb0="E00006FF" w:usb1="0000FCFF" w:usb2="00000001" w:usb3="00000000" w:csb0="0000019F" w:csb1="00000000"/>
+  </w:font>
+  <w:font w:name="Calibri">
+    <w:panose1 w:val="020F0502020204030204"/>
+    <w:charset w:val="A1"/>
+    <w:family w:val="swiss"/>
+    <w:pitch w:val="variable"/>
+    <w:sig w:usb0="E0002AFF" w:usb1="C000247B" w:usb2="00000009" w:usb3="00000000" w:csb0="000001FF" w:csb1="00000000"/>
+  </w:font>
+  <w:font w:name="Liberation Serif">
+    <w:altName w:val="Times New Roman"/>
+    <w:panose1 w:val="00000000000000000000"/>
+    <w:charset w:val="00"/>
+    <w:family w:val="auto"/>
+    <w:notTrueType/>
+    <w:pitch w:val="default"/>
+    <w:sig w:usb0="00000003" w:usb1="00000000" w:usb2="00000000" w:usb3="00000000" w:csb0="00000001" w:csb1="00000000"/>
+  </w:font>
+  <w:font w:name="Calibri Light">
+    <w:panose1 w:val="020F0302020204030204"/>
+    <w:charset w:val="A1"/>
+    <w:family w:val="swiss"/>
+    <w:pitch w:val="variable"/>
+    <w:sig w:usb0="E0002AFF" w:usb1="C000247B" w:usb2="00000009" w:usb3="00000000" w:csb0="000001FF" w:csb1="00000000"/>
+  </w:font>
+</w:fonts>
+</file>
+
+<file path=word/glossary/numbering.xml><?xml version="1.0" encoding="utf-8"?>
+<w:numbering xmlns:wpc="http://schemas.microsoft.com/office/word/2010/wordprocessingCanvas" xmlns:cx="http://schemas.microsoft.com/office/drawing/2014/chartex" xmlns:cx1="http://schemas.microsoft.com/office/drawing/2015/9/8/chartex" xmlns:cx2="http://schemas.microsoft.com/office/drawing/2015/10/21/chartex" xmlns:cx3="http://schemas.microsoft.com/office/drawing/2016/5/9/chartex" xmlns:cx4="http://schemas.microsoft.com/office/drawing/2016/5/10/chartex" xmlns:cx5="http://schemas.microsoft.com/office/drawing/2016/5/11/chartex" xmlns:cx6="http://schemas.microsoft.com/office/drawing/2016/5/12/chartex" xmlns:cx7="http://schemas.microsoft.com/office/drawing/2016/5/13/chartex" xmlns:cx8="http://schemas.microsoft.com/office/drawing/2016/5/14/chartex" xmlns:mc="http://schemas.openxmlformats.org/markup-compatibility/2006" xmlns:aink="http://schemas.microsoft.com/office/drawing/2016/ink" xmlns:am3d="http://schemas.microsoft.com/office/drawing/2017/model3d" xmlns:o="urn:schemas-microsoft-com:office:office" xmlns:r="http://schemas.openxmlformats.org/officeDocument/2006/relationships" xmlns:m="http://schemas.openxmlformats.org/officeDocument/2006/math" xmlns:v="urn:schemas-microsoft-com:vml" xmlns:wp14="http://schemas.microsoft.com/office/word/2010/wordprocessingDrawing" xmlns:wp="http://schemas.openxmlformats.org/drawingml/2006/wordprocessingDrawing" xmlns:w10="urn:schemas-microsoft-com:office:word" xmlns:w="http://schemas.openxmlformats.org/wordprocessingml/2006/main" xmlns:w14="http://schemas.microsoft.com/office/word/2010/wordml" xmlns:w15="http://schemas.microsoft.com/office/word/2012/wordml" xmlns:w16cid="http://schemas.microsoft.com/office/word/2016/wordml/cid" xmlns:w16se="http://schemas.microsoft.com/office/word/2015/wordml/symex" xmlns:wpg="http://schemas.microsoft.com/office/word/2010/wordprocessingGroup" xmlns:wpi="http://schemas.microsoft.com/office/word/2010/wordprocessingInk" xmlns:wne="http://schemas.microsoft.com/office/word/2006/wordml" xmlns:wps="http://schemas.microsoft.com/office/word/2010/wordprocessingShape" mc:Ignorable="w14 w15 w16se w16cid wp14">
+  <w:abstractNum w:abstractNumId="0" w15:restartNumberingAfterBreak="0">
+    <w:nsid w:val="FFFFFF89"/>
+    <w:multiLevelType w:val="singleLevel"/>
+    <w:tmpl w:val="BAA6FCB4"/>
+    <w:lvl w:ilvl="0">
+      <w:start w:val="1"/>
+      <w:numFmt w:val="bullet"/>
+      <w:pStyle w:val="ListBullet"/>
+      <w:lvlText w:val="−"/>
+      <w:lvlJc w:val="left"/>
+      <w:pPr>
+        <w:ind w:left="720" w:hanging="360"/>
+      </w:pPr>
+      <w:rPr>
+        <w:rFonts w:ascii="Century Gothic" w:hAnsi="Century Gothic" w:hint="default"/>
+        <w:color w:val="0D0D0D" w:themeColor="text1" w:themeTint="F2"/>
+      </w:rPr>
+    </w:lvl>
+  </w:abstractNum>
+  <w:num w:numId="1">
+    <w:abstractNumId w:val="0"/>
+  </w:num>
+</w:numbering>
+</file>
+
+<file path=word/glossary/settings.xml><?xml version="1.0" encoding="utf-8"?>
+<w:settings xmlns:mc="http://schemas.openxmlformats.org/markup-compatibility/2006" xmlns:o="urn:schemas-microsoft-com:office:office" xmlns:r="http://schemas.openxmlformats.org/officeDocument/2006/relationships" xmlns:m="http://schemas.openxmlformats.org/officeDocument/2006/math" xmlns:v="urn:schemas-microsoft-com:vml" xmlns:w10="urn:schemas-microsoft-com:office:word" xmlns:w="http://schemas.openxmlformats.org/wordprocessingml/2006/main" xmlns:w14="http://schemas.microsoft.com/office/word/2010/wordml" xmlns:w15="http://schemas.microsoft.com/office/word/2012/wordml" xmlns:w16cid="http://schemas.microsoft.com/office/word/2016/wordml/cid" xmlns:w16se="http://schemas.microsoft.com/office/word/2015/wordml/symex" xmlns:sl="http://schemas.openxmlformats.org/schemaLibrary/2006/main" mc:Ignorable="w14 w15 w16se w16cid">
+  <w:view w:val="normal"/>
+  <w:defaultTabStop w:val="720"/>
+  <w:characterSpacingControl w:val="doNotCompress"/>
+  <w:compat>
+    <w:useFELayout/>
+    <w:compatSetting w:name="compatibilityMode" w:uri="http://schemas.microsoft.com/office/word" w:val="15"/>
+    <w:compatSetting w:name="overrideTableStyleFontSizeAndJustification" w:uri="http://schemas.microsoft.com/office/word" w:val="1"/>
+    <w:compatSetting w:name="enableOpenTypeFeatures" w:uri="http://schemas.microsoft.com/office/word" w:val="1"/>
+    <w:compatSetting w:name="doNotFlipMirrorIndents" w:uri="http://schemas.microsoft.com/office/word" w:val="1"/>
+    <w:compatSetting w:name="differentiateMultirowTableHeaders" w:uri="http://schemas.microsoft.com/office/word" w:val="1"/>
+    <w:compatSetting w:name="useWord2013TrackBottomHyphenation" w:uri="http://schemas.microsoft.com/office/word" w:val="0"/>
+  </w:compat>
+  <w:rsids>
+    <w:rsidRoot w:val="00DD394C"/>
+    <w:rsid w:val="00DD394C"/>
+  </w:rsids>
+  <m:mathPr>
+    <m:mathFont m:val="Cambria Math"/>
+    <m:brkBin m:val="before"/>
+    <m:brkBinSub m:val="--"/>
+    <m:smallFrac m:val="0"/>
+    <m:dispDef/>
+    <m:lMargin m:val="0"/>
+    <m:rMargin m:val="0"/>
+    <m:defJc m:val="centerGroup"/>
+    <m:wrapIndent m:val="1440"/>
+    <m:intLim m:val="subSup"/>
+    <m:naryLim m:val="undOvr"/>
+  </m:mathPr>
+  <w:themeFontLang w:val="el-GR"/>
+  <w:clrSchemeMapping w:bg1="light1" w:t1="dark1" w:bg2="light2" w:t2="dark2" w:accent1="accent1" w:accent2="accent2" w:accent3="accent3" w:accent4="accent4" w:accent5="accent5" w:accent6="accent6" w:hyperlink="hyperlink" w:followedHyperlink="followedHyperlink"/>
+  <w:decimalSymbol w:val=","/>
+  <w:listSeparator w:val=";"/>
+  <w15:chartTrackingRefBased/>
+</w:settings>
+</file>
+
+<file path=word/glossary/styles.xml><?xml version="1.0" encoding="utf-8"?>
+<w:styles xmlns:mc="http://schemas.openxmlformats.org/markup-compatibility/2006" xmlns:r="http://schemas.openxmlformats.org/officeDocument/2006/relationships" xmlns:w="http://schemas.openxmlformats.org/wordprocessingml/2006/main" xmlns:w14="http://schemas.microsoft.com/office/word/2010/wordml" xmlns:w15="http://schemas.microsoft.com/office/word/2012/wordml" xmlns:w16cid="http://schemas.microsoft.com/office/word/2016/wordml/cid" xmlns:w16se="http://schemas.microsoft.com/office/word/2015/wordml/symex" mc:Ignorable="w14 w15 w16se w16cid">
+  <w:docDefaults>
+    <w:rPrDefault>
+      <w:rPr>
+        <w:rFonts w:asciiTheme="minorHAnsi" w:eastAsiaTheme="minorEastAsia" w:hAnsiTheme="minorHAnsi" w:cstheme="minorBidi"/>
+        <w:sz w:val="22"/>
+        <w:szCs w:val="22"/>
+        <w:lang w:val="el-GR" w:eastAsia="el-GR" w:bidi="ar-SA"/>
+      </w:rPr>
+    </w:rPrDefault>
+    <w:pPrDefault>
+      <w:pPr>
+        <w:spacing w:after="160" w:line="259" w:lineRule="auto"/>
+      </w:pPr>
+    </w:pPrDefault>
+  </w:docDefaults>
+  <w:latentStyles w:defLockedState="0" w:defUIPriority="99" w:defSemiHidden="0" w:defUnhideWhenUsed="0" w:defQFormat="0" w:count="375">
+    <w:lsdException w:name="Normal" w:uiPriority="0" w:qFormat="1"/>
+    <w:lsdException w:name="heading 1" w:uiPriority="9" w:qFormat="1"/>
+    <w:lsdException w:name="heading 2" w:semiHidden="1" w:uiPriority="9" w:unhideWhenUsed="1" w:qFormat="1"/>
+    <w:lsdException w:name="heading 3" w:semiHidden="1" w:uiPriority="9" w:unhideWhenUsed="1" w:qFormat="1"/>
+    <w:lsdException w:name="heading 4" w:semiHidden="1" w:uiPriority="9" w:unhideWhenUsed="1" w:qFormat="1"/>
+    <w:lsdException w:name="heading 5" w:semiHidden="1" w:uiPriority="9" w:unhideWhenUsed="1" w:qFormat="1"/>
+    <w:lsdException w:name="heading 6" w:semiHidden="1" w:uiPriority="9" w:unhideWhenUsed="1" w:qFormat="1"/>
+    <w:lsdException w:name="heading 7" w:semiHidden="1" w:uiPriority="9" w:unhideWhenUsed="1" w:qFormat="1"/>
+    <w:lsdException w:name="heading 8" w:semiHidden="1" w:uiPriority="9" w:unhideWhenUsed="1" w:qFormat="1"/>
+    <w:lsdException w:name="heading 9" w:semiHidden="1" w:uiPriority="9" w:unhideWhenUsed="1" w:qFormat="1"/>
+    <w:lsdException w:name="index 1" w:semiHidden="1" w:unhideWhenUsed="1"/>
+    <w:lsdException w:name="index 2" w:semiHidden="1" w:unhideWhenUsed="1"/>
+    <w:lsdException w:name="index 3" w:semiHidden="1" w:unhideWhenUsed="1"/>
+    <w:lsdException w:name="index 4" w:semiHidden="1" w:unhideWhenUsed="1"/>
+    <w:lsdException w:name="index 5" w:semiHidden="1" w:unhideWhenUsed="1"/>
+    <w:lsdException w:name="index 6" w:semiHidden="1" w:unhideWhenUsed="1"/>
+    <w:lsdException w:name="index 7" w:semiHidden="1" w:unhideWhenUsed="1"/>
+    <w:lsdException w:name="index 8" w:semiHidden="1" w:unhideWhenUsed="1"/>
+    <w:lsdException w:name="index 9" w:semiHidden="1" w:unhideWhenUsed="1"/>
+    <w:lsdException w:name="toc 1" w:semiHidden="1" w:uiPriority="39" w:unhideWhenUsed="1"/>
+    <w:lsdException w:name="toc 2" w:semiHidden="1" w:uiPriority="39" w:unhideWhenUsed="1"/>
+    <w:lsdException w:name="toc 3" w:semiHidden="1" w:uiPriority="39" w:unhideWhenUsed="1"/>
+    <w:lsdException w:name="toc 4" w:semiHidden="1" w:uiPriority="39" w:unhideWhenUsed="1"/>
+    <w:lsdException w:name="toc 5" w:semiHidden="1" w:uiPriority="39" w:unhideWhenUsed="1"/>
+    <w:lsdException w:name="toc 6" w:semiHidden="1" w:uiPriority="39" w:unhideWhenUsed="1"/>
+    <w:lsdException w:name="toc 7" w:semiHidden="1" w:uiPriority="39" w:unhideWhenUsed="1"/>
+    <w:lsdException w:name="toc 8" w:semiHidden="1" w:uiPriority="39" w:unhideWhenUsed="1"/>
+    <w:lsdException w:name="toc 9" w:semiHidden="1" w:uiPriority="39" w:unhideWhenUsed="1"/>
+    <w:lsdException w:name="Normal Indent" w:semiHidden="1" w:unhideWhenUsed="1"/>
+    <w:lsdException w:name="footnote text" w:semiHidden="1" w:unhideWhenUsed="1"/>
+    <w:lsdException w:name="annotation text" w:semiHidden="1" w:unhideWhenUsed="1"/>
+    <w:lsdException w:name="header" w:semiHidden="1" w:unhideWhenUsed="1"/>
+    <w:lsdException w:name="footer" w:semiHidden="1" w:unhideWhenUsed="1"/>
+    <w:lsdException w:name="index heading" w:semiHidden="1" w:unhideWhenUsed="1"/>
+    <w:lsdException w:name="caption" w:semiHidden="1" w:uiPriority="35" w:unhideWhenUsed="1" w:qFormat="1"/>
+    <w:lsdException w:name="table of figures" w:semiHidden="1" w:unhideWhenUsed="1"/>
+    <w:lsdException w:name="envelope address" w:semiHidden="1" w:unhideWhenUsed="1"/>
+    <w:lsdException w:name="envelope return" w:semiHidden="1" w:unhideWhenUsed="1"/>
+    <w:lsdException w:name="footnote reference" w:semiHidden="1" w:unhideWhenUsed="1"/>
+    <w:lsdException w:name="annotation reference" w:semiHidden="1" w:unhideWhenUsed="1"/>
+    <w:lsdException w:name="line number" w:semiHidden="1" w:unhideWhenUsed="1"/>
+    <w:lsdException w:name="page number" w:semiHidden="1" w:unhideWhenUsed="1"/>
+    <w:lsdException w:name="endnote reference" w:semiHidden="1" w:unhideWhenUsed="1"/>
+    <w:lsdException w:name="endnote text" w:semiHidden="1" w:unhideWhenUsed="1"/>
+    <w:lsdException w:name="table of authorities" w:semiHidden="1" w:unhideWhenUsed="1"/>
+    <w:lsdException w:name="macro" w:semiHidden="1" w:unhideWhenUsed="1"/>
+    <w:lsdException w:name="toa heading" w:semiHidden="1" w:unhideWhenUsed="1"/>
+    <w:lsdException w:name="List" w:semiHidden="1" w:unhideWhenUsed="1"/>
+    <w:lsdException w:name="List Bullet" w:semiHidden="1" w:uiPriority="10" w:unhideWhenUsed="1" w:qFormat="1"/>
+    <w:lsdException w:name="List Number" w:semiHidden="1" w:unhideWhenUsed="1"/>
+    <w:lsdException w:name="List 2" w:semiHidden="1" w:unhideWhenUsed="1"/>
+    <w:lsdException w:name="List 3" w:semiHidden="1" w:unhideWhenUsed="1"/>
+    <w:lsdException w:name="List 4" w:semiHidden="1" w:unhideWhenUsed="1"/>
+    <w:lsdException w:name="List 5" w:semiHidden="1" w:unhideWhenUsed="1"/>
+    <w:lsdException w:name="List Bullet 2" w:semiHidden="1" w:unhideWhenUsed="1"/>
+    <w:lsdException w:name="List Bullet 3" w:semiHidden="1" w:unhideWhenUsed="1"/>
+    <w:lsdException w:name="List Bullet 4" w:semiHidden="1" w:unhideWhenUsed="1"/>
+    <w:lsdException w:name="List Bullet 5" w:semiHidden="1" w:unhideWhenUsed="1"/>
+    <w:lsdException w:name="List Number 2" w:semiHidden="1" w:unhideWhenUsed="1"/>
+    <w:lsdException w:name="List Number 3" w:semiHidden="1" w:unhideWhenUsed="1"/>
+    <w:lsdException w:name="List Number 4" w:semiHidden="1" w:unhideWhenUsed="1"/>
+    <w:lsdException w:name="List Number 5" w:semiHidden="1" w:unhideWhenUsed="1"/>
+    <w:lsdException w:name="Title" w:uiPriority="10" w:qFormat="1"/>
+    <w:lsdException w:name="Closing" w:semiHidden="1" w:unhideWhenUsed="1"/>
+    <w:lsdException w:name="Signature" w:semiHidden="1" w:unhideWhenUsed="1"/>
+    <w:lsdException w:name="Default Paragraph Font" w:semiHidden="1" w:uiPriority="1" w:unhideWhenUsed="1"/>
+    <w:lsdException w:name="Body Text" w:semiHidden="1" w:unhideWhenUsed="1"/>
+    <w:lsdException w:name="Body Text Indent" w:semiHidden="1" w:unhideWhenUsed="1"/>
+    <w:lsdException w:name="List Continue" w:semiHidden="1" w:unhideWhenUsed="1"/>
+    <w:lsdException w:name="List Continue 2" w:semiHidden="1" w:unhideWhenUsed="1"/>
+    <w:lsdException w:name="List Continue 3" w:semiHidden="1" w:unhideWhenUsed="1"/>
+    <w:lsdException w:name="List Continue 4" w:semiHidden="1" w:unhideWhenUsed="1"/>
+    <w:lsdException w:name="List Continue 5" w:semiHidden="1" w:unhideWhenUsed="1"/>
+    <w:lsdException w:name="Message Header" w:semiHidden="1" w:unhideWhenUsed="1"/>
+    <w:lsdException w:name="Subtitle" w:uiPriority="11" w:qFormat="1"/>
+    <w:lsdException w:name="Salutation" w:semiHidden="1" w:unhideWhenUsed="1"/>
+    <w:lsdException w:name="Date" w:semiHidden="1" w:unhideWhenUsed="1"/>
+    <w:lsdException w:name="Body Text First Indent" w:semiHidden="1" w:unhideWhenUsed="1"/>
+    <w:lsdException w:name="Body Text First Indent 2" w:semiHidden="1" w:unhideWhenUsed="1"/>
+    <w:lsdException w:name="Note Heading" w:semiHidden="1" w:unhideWhenUsed="1"/>
+    <w:lsdException w:name="Body Text 2" w:semiHidden="1" w:unhideWhenUsed="1"/>
+    <w:lsdException w:name="Body Text 3" w:semiHidden="1" w:unhideWhenUsed="1"/>
+    <w:lsdException w:name="Body Text Indent 2" w:semiHidden="1" w:unhideWhenUsed="1"/>
+    <w:lsdException w:name="Body Text Indent 3" w:semiHidden="1" w:unhideWhenUsed="1"/>
+    <w:lsdException w:name="Block Text" w:semiHidden="1" w:unhideWhenUsed="1"/>
+    <w:lsdException w:name="Hyperlink" w:semiHidden="1" w:unhideWhenUsed="1"/>
+    <w:lsdException w:name="FollowedHyperlink" w:semiHidden="1" w:unhideWhenUsed="1"/>
+    <w:lsdException w:name="Strong" w:uiPriority="22" w:qFormat="1"/>
+    <w:lsdException w:name="Emphasis" w:uiPriority="20" w:qFormat="1"/>
+    <w:lsdException w:name="Document Map" w:semiHidden="1" w:unhideWhenUsed="1"/>
+    <w:lsdException w:name="Plain Text" w:semiHidden="1" w:unhideWhenUsed="1"/>
+    <w:lsdException w:name="E-mail Signature" w:semiHidden="1" w:unhideWhenUsed="1"/>
+    <w:lsdException w:name="HTML Top of Form" w:semiHidden="1" w:unhideWhenUsed="1"/>
+    <w:lsdException w:name="HTML Bottom of Form" w:semiHidden="1" w:unhideWhenUsed="1"/>
+    <w:lsdException w:name="Normal (Web)" w:semiHidden="1" w:unhideWhenUsed="1"/>
+    <w:lsdException w:name="HTML Acronym" w:semiHidden="1" w:unhideWhenUsed="1"/>
+    <w:lsdException w:name="HTML Address" w:semiHidden="1" w:unhideWhenUsed="1"/>
+    <w:lsdException w:name="HTML Cite" w:semiHidden="1" w:unhideWhenUsed="1"/>
+    <w:lsdException w:name="HTML Code" w:semiHidden="1" w:unhideWhenUsed="1"/>
+    <w:lsdException w:name="HTML Definition" w:semiHidden="1" w:unhideWhenUsed="1"/>
+    <w:lsdException w:name="HTML Keyboard" w:semiHidden="1" w:unhideWhenUsed="1"/>
+    <w:lsdException w:name="HTML Preformatted" w:semiHidden="1" w:unhideWhenUsed="1"/>
+    <w:lsdException w:name="HTML Sample" w:semiHidden="1" w:unhideWhenUsed="1"/>
+    <w:lsdException w:name="HTML Typewriter" w:semiHidden="1" w:unhideWhenUsed="1"/>
+    <w:lsdException w:name="HTML Variable" w:semiHidden="1" w:unhideWhenUsed="1"/>
+    <w:lsdException w:name="Normal Table" w:semiHidden="1" w:unhideWhenUsed="1"/>
+    <w:lsdException w:name="annotation subject" w:semiHidden="1" w:unhideWhenUsed="1"/>
+    <w:lsdException w:name="No List" w:semiHidden="1" w:unhideWhenUsed="1"/>
+    <w:lsdException w:name="Outline List 1" w:semiHidden="1" w:unhideWhenUsed="1"/>
+    <w:lsdException w:name="Outline List 2" w:semiHidden="1" w:unhideWhenUsed="1"/>
+    <w:lsdException w:name="Outline List 3" w:semiHidden="1" w:unhideWhenUsed="1"/>
+    <w:lsdException w:name="Table Simple 1" w:semiHidden="1" w:unhideWhenUsed="1"/>
+    <w:lsdException w:name="Table Simple 2" w:semiHidden="1" w:unhideWhenUsed="1"/>
+    <w:lsdException w:name="Table Simple 3" w:semiHidden="1" w:unhideWhenUsed="1"/>
+    <w:lsdException w:name="Table Classic 1" w:semiHidden="1" w:unhideWhenUsed="1"/>
+    <w:lsdException w:name="Table Classic 2" w:semiHidden="1" w:unhideWhenUsed="1"/>
+    <w:lsdException w:name="Table Classic 3" w:semiHidden="1" w:unhideWhenUsed="1"/>
+    <w:lsdException w:name="Table Classic 4" w:semiHidden="1" w:unhideWhenUsed="1"/>
+    <w:lsdException w:name="Table Colorful 1" w:semiHidden="1" w:unhideWhenUsed="1"/>
+    <w:lsdException w:name="Table Colorful 2" w:semiHidden="1" w:unhideWhenUsed="1"/>
+    <w:lsdException w:name="Table Colorful 3" w:semiHidden="1" w:unhideWhenUsed="1"/>
+    <w:lsdException w:name="Table Columns 1" w:semiHidden="1" w:unhideWhenUsed="1"/>
+    <w:lsdException w:name="Table Columns 2" w:semiHidden="1" w:unhideWhenUsed="1"/>
+    <w:lsdException w:name="Table Columns 3" w:semiHidden="1" w:unhideWhenUsed="1"/>
+    <w:lsdException w:name="Table Columns 4" w:semiHidden="1" w:unhideWhenUsed="1"/>
+    <w:lsdException w:name="Table Columns 5" w:semiHidden="1" w:unhideWhenUsed="1"/>
+    <w:lsdException w:name="Table Grid 1" w:semiHidden="1" w:unhideWhenUsed="1"/>
+    <w:lsdException w:name="Table Grid 2" w:semiHidden="1" w:unhideWhenUsed="1"/>
+    <w:lsdException w:name="Table Grid 3" w:semiHidden="1" w:unhideWhenUsed="1"/>
+    <w:lsdException w:name="Table Grid 4" w:semiHidden="1" w:unhideWhenUsed="1"/>
+    <w:lsdException w:name="Table Grid 5" w:semiHidden="1" w:unhideWhenUsed="1"/>
+    <w:lsdException w:name="Table Grid 6" w:semiHidden="1" w:unhideWhenUsed="1"/>
+    <w:lsdException w:name="Table Grid 7" w:semiHidden="1" w:unhideWhenUsed="1"/>
+    <w:lsdException w:name="Table Grid 8" w:semiHidden="1" w:unhideWhenUsed="1"/>
+    <w:lsdException w:name="Table List 1" w:semiHidden="1" w:unhideWhenUsed="1"/>
+    <w:lsdException w:name="Table List 2" w:semiHidden="1" w:unhideWhenUsed="1"/>
+    <w:lsdException w:name="Table List 3" w:semiHidden="1" w:unhideWhenUsed="1"/>
+    <w:lsdException w:name="Table List 4" w:semiHidden="1" w:unhideWhenUsed="1"/>
+    <w:lsdException w:name="Table List 5" w:semiHidden="1" w:unhideWhenUsed="1"/>
+    <w:lsdException w:name="Table List 6" w:semiHidden="1" w:unhideWhenUsed="1"/>
+    <w:lsdException w:name="Table List 7" w:semiHidden="1" w:unhideWhenUsed="1"/>
+    <w:lsdException w:name="Table List 8" w:semiHidden="1" w:unhideWhenUsed="1"/>
+    <w:lsdException w:name="Table 3D effects 1" w:semiHidden="1" w:unhideWhenUsed="1"/>
+    <w:lsdException w:name="Table 3D effects 2" w:semiHidden="1" w:unhideWhenUsed="1"/>
+    <w:lsdException w:name="Table 3D effects 3" w:semiHidden="1" w:unhideWhenUsed="1"/>
+    <w:lsdException w:name="Table Contemporary" w:semiHidden="1" w:unhideWhenUsed="1"/>
+    <w:lsdException w:name="Table Elegant" w:semiHidden="1" w:unhideWhenUsed="1"/>
+    <w:lsdException w:name="Table Professional" w:semiHidden="1" w:unhideWhenUsed="1"/>
+    <w:lsdException w:name="Table Subtle 1" w:semiHidden="1" w:unhideWhenUsed="1"/>
+    <w:lsdException w:name="Table Subtle 2" w:semiHidden="1" w:unhideWhenUsed="1"/>
+    <w:lsdException w:name="Table Web 1" w:semiHidden="1" w:unhideWhenUsed="1"/>
+    <w:lsdException w:name="Table Web 2" w:semiHidden="1" w:unhideWhenUsed="1"/>
+    <w:lsdException w:name="Table Web 3" w:semiHidden="1" w:unhideWhenUsed="1"/>
+    <w:lsdException w:name="Balloon Text" w:semiHidden="1" w:unhideWhenUsed="1"/>
+    <w:lsdException w:name="Table Grid" w:uiPriority="39"/>
+    <w:lsdException w:name="Table Theme" w:semiHidden="1" w:unhideWhenUsed="1"/>
+    <w:lsdException w:name="Placeholder Text" w:semiHidden="1"/>
+    <w:lsdException w:name="No Spacing" w:uiPriority="1" w:qFormat="1"/>
+    <w:lsdException w:name="Light Shading" w:uiPriority="60"/>
+    <w:lsdException w:name="Light List" w:uiPriority="61"/>
+    <w:lsdException w:name="Light Grid" w:uiPriority="62"/>
+    <w:lsdException w:name="Medium Shading 1" w:uiPriority="63"/>
+    <w:lsdException w:name="Medium Shading 2" w:uiPriority="64"/>
+    <w:lsdException w:name="Medium List 1" w:uiPriority="65"/>
+    <w:lsdException w:name="Medium List 2" w:uiPriority="66"/>
+    <w:lsdException w:name="Medium Grid 1" w:uiPriority="67"/>
+    <w:lsdException w:name="Medium Grid 2" w:uiPriority="68"/>
+    <w:lsdException w:name="Medium Grid 3" w:uiPriority="69"/>
+    <w:lsdException w:name="Dark List" w:uiPriority="70"/>
+    <w:lsdException w:name="Colorful Shading" w:uiPriority="71"/>
+    <w:lsdException w:name="Colorful List" w:uiPriority="72"/>
+    <w:lsdException w:name="Colorful Grid" w:uiPriority="73"/>
+    <w:lsdException w:name="Light Shading Accent 1" w:uiPriority="60"/>
+    <w:lsdException w:name="Light List Accent 1" w:uiPriority="61"/>
+    <w:lsdException w:name="Light Grid Accent 1" w:uiPriority="62"/>
+    <w:lsdException w:name="Medium Shading 1 Accent 1" w:uiPriority="63"/>
+    <w:lsdException w:name="Medium Shading 2 Accent 1" w:uiPriority="64"/>
+    <w:lsdException w:name="Medium List 1 Accent 1" w:uiPriority="65"/>
+    <w:lsdException w:name="Revision" w:semiHidden="1"/>
+    <w:lsdException w:name="List Paragraph" w:uiPriority="34" w:qFormat="1"/>
+    <w:lsdException w:name="Quote" w:uiPriority="29" w:qFormat="1"/>
+    <w:lsdException w:name="Intense Quote" w:uiPriority="30" w:qFormat="1"/>
+    <w:lsdException w:name="Medium List 2 Accent 1" w:uiPriority="66"/>
+    <w:lsdException w:name="Medium Grid 1 Accent 1" w:uiPriority="67"/>
+    <w:lsdException w:name="Medium Grid 2 Accent 1" w:uiPriority="68"/>
+    <w:lsdException w:name="Medium Grid 3 Accent 1" w:uiPriority="69"/>
+    <w:lsdException w:name="Dark List Accent 1" w:uiPriority="70"/>
+    <w:lsdException w:name="Colorful Shading Accent 1" w:uiPriority="71"/>
+    <w:lsdException w:name="Colorful List Accent 1" w:uiPriority="72"/>
+    <w:lsdException w:name="Colorful Grid Accent 1" w:uiPriority="73"/>
+    <w:lsdException w:name="Light Shading Accent 2" w:uiPriority="60"/>
+    <w:lsdException w:name="Light List Accent 2" w:uiPriority="61"/>
+    <w:lsdException w:name="Light Grid Accent 2" w:uiPriority="62"/>
+    <w:lsdException w:name="Medium Shading 1 Accent 2" w:uiPriority="63"/>
+    <w:lsdException w:name="Medium Shading 2 Accent 2" w:uiPriority="64"/>
+    <w:lsdException w:name="Medium List 1 Accent 2" w:uiPriority="65"/>
+    <w:lsdException w:name="Medium List 2 Accent 2" w:uiPriority="66"/>
+    <w:lsdException w:name="Medium Grid 1 Accent 2" w:uiPriority="67"/>
+    <w:lsdException w:name="Medium Grid 2 Accent 2" w:uiPriority="68"/>
+    <w:lsdException w:name="Medium Grid 3 Accent 2" w:uiPriority="69"/>
+    <w:lsdException w:name="Dark List Accent 2" w:uiPriority="70"/>
+    <w:lsdException w:name="Colorful Shading Accent 2" w:uiPriority="71"/>
+    <w:lsdException w:name="Colorful List Accent 2" w:uiPriority="72"/>
+    <w:lsdException w:name="Colorful Grid Accent 2" w:uiPriority="73"/>
+    <w:lsdException w:name="Light Shading Accent 3" w:uiPriority="60"/>
+    <w:lsdException w:name="Light List Accent 3" w:uiPriority="61"/>
+    <w:lsdException w:name="Light Grid Accent 3" w:uiPriority="62"/>
+    <w:lsdException w:name="Medium Shading 1 Accent 3" w:uiPriority="63"/>
+    <w:lsdException w:name="Medium Shading 2 Accent 3" w:uiPriority="64"/>
+    <w:lsdException w:name="Medium List 1 Accent 3" w:uiPriority="65"/>
+    <w:lsdException w:name="Medium List 2 Accent 3" w:uiPriority="66"/>
+    <w:lsdException w:name="Medium Grid 1 Accent 3" w:uiPriority="67"/>
+    <w:lsdException w:name="Medium Grid 2 Accent 3" w:uiPriority="68"/>
+    <w:lsdException w:name="Medium Grid 3 Accent 3" w:uiPriority="69"/>
+    <w:lsdException w:name="Dark List Accent 3" w:uiPriority="70"/>
+    <w:lsdException w:name="Colorful Shading Accent 3" w:uiPriority="71"/>
+    <w:lsdException w:name="Colorful List Accent 3" w:uiPriority="72"/>
+    <w:lsdException w:name="Colorful Grid Accent 3" w:uiPriority="73"/>
+    <w:lsdException w:name="Light Shading Accent 4" w:uiPriority="60"/>
+    <w:lsdException w:name="Light List Accent 4" w:uiPriority="61"/>
+    <w:lsdException w:name="Light Grid Accent 4" w:uiPriority="62"/>
+    <w:lsdException w:name="Medium Shading 1 Accent 4" w:uiPriority="63"/>
+    <w:lsdException w:name="Medium Shading 2 Accent 4" w:uiPriority="64"/>
+    <w:lsdException w:name="Medium List 1 Accent 4" w:uiPriority="65"/>
+    <w:lsdException w:name="Medium List 2 Accent 4" w:uiPriority="66"/>
+    <w:lsdException w:name="Medium Grid 1 Accent 4" w:uiPriority="67"/>
+    <w:lsdException w:name="Medium Grid 2 Accent 4" w:uiPriority="68"/>
+    <w:lsdException w:name="Medium Grid 3 Accent 4" w:uiPriority="69"/>
+    <w:lsdException w:name="Dark List Accent 4" w:uiPriority="70"/>
+    <w:lsdException w:name="Colorful Shading Accent 4" w:uiPriority="71"/>
+    <w:lsdException w:name="Colorful List Accent 4" w:uiPriority="72"/>
+    <w:lsdException w:name="Colorful Grid Accent 4" w:uiPriority="73"/>
+    <w:lsdException w:name="Light Shading Accent 5" w:uiPriority="60"/>
+    <w:lsdException w:name="Light List Accent 5" w:uiPriority="61"/>
+    <w:lsdException w:name="Light Grid Accent 5" w:uiPriority="62"/>
+    <w:lsdException w:name="Medium Shading 1 Accent 5" w:uiPriority="63"/>
+    <w:lsdException w:name="Medium Shading 2 Accent 5" w:uiPriority="64"/>
+    <w:lsdException w:name="Medium List 1 Accent 5" w:uiPriority="65"/>
+    <w:lsdException w:name="Medium List 2 Accent 5" w:uiPriority="66"/>
+    <w:lsdException w:name="Medium Grid 1 Accent 5" w:uiPriority="67"/>
+    <w:lsdException w:name="Medium Grid 2 Accent 5" w:uiPriority="68"/>
+    <w:lsdException w:name="Medium Grid 3 Accent 5" w:uiPriority="69"/>
+    <w:lsdException w:name="Dark List Accent 5" w:uiPriority="70"/>
+    <w:lsdException w:name="Colorful Shading Accent 5" w:uiPriority="71"/>
+    <w:lsdException w:name="Colorful List Accent 5" w:uiPriority="72"/>
+    <w:lsdException w:name="Colorful Grid Accent 5" w:uiPriority="73"/>
+    <w:lsdException w:name="Light Shading Accent 6" w:uiPriority="60"/>
+    <w:lsdException w:name="Light List Accent 6" w:uiPriority="61"/>
+    <w:lsdException w:name="Light Grid Accent 6" w:uiPriority="62"/>
+    <w:lsdException w:name="Medium Shading 1 Accent 6" w:uiPriority="63"/>
+    <w:lsdException w:name="Medium Shading 2 Accent 6" w:uiPriority="64"/>
+    <w:lsdException w:name="Medium List 1 Accent 6" w:uiPriority="65"/>
+    <w:lsdException w:name="Medium List 2 Accent 6" w:uiPriority="66"/>
+    <w:lsdException w:name="Medium Grid 1 Accent 6" w:uiPriority="67"/>
+    <w:lsdException w:name="Medium Grid 2 Accent 6" w:uiPriority="68"/>
+    <w:lsdException w:name="Medium Grid 3 Accent 6" w:uiPriority="69"/>
+    <w:lsdException w:name="Dark List Accent 6" w:uiPriority="70"/>
+    <w:lsdException w:name="Colorful Shading Accent 6" w:uiPriority="71"/>
+    <w:lsdException w:name="Colorful List Accent 6" w:uiPriority="72"/>
+    <w:lsdException w:name="Colorful Grid Accent 6" w:uiPriority="73"/>
+    <w:lsdException w:name="Subtle Emphasis" w:uiPriority="19" w:qFormat="1"/>
+    <w:lsdException w:name="Intense Emphasis" w:uiPriority="21" w:qFormat="1"/>
+    <w:lsdException w:name="Subtle Reference" w:uiPriority="31" w:qFormat="1"/>
+    <w:lsdException w:name="Intense Reference" w:uiPriority="32" w:qFormat="1"/>
+    <w:lsdException w:name="Book Title" w:uiPriority="33" w:qFormat="1"/>
+    <w:lsdException w:name="Bibliography" w:semiHidden="1" w:uiPriority="37" w:unhideWhenUsed="1"/>
+    <w:lsdException w:name="TOC Heading" w:semiHidden="1" w:uiPriority="39" w:unhideWhenUsed="1" w:qFormat="1"/>
+    <w:lsdException w:name="Plain Table 1" w:uiPriority="41"/>
+    <w:lsdException w:name="Plain Table 2" w:uiPriority="42"/>
+    <w:lsdException w:name="Plain Table 3" w:uiPriority="43"/>
+    <w:lsdException w:name="Plain Table 4" w:uiPriority="44"/>
+    <w:lsdException w:name="Plain Table 5" w:uiPriority="45"/>
+    <w:lsdException w:name="Grid Table Light" w:uiPriority="40"/>
+    <w:lsdException w:name="Grid Table 1 Light" w:uiPriority="46"/>
+    <w:lsdException w:name="Grid Table 2" w:uiPriority="47"/>
+    <w:lsdException w:name="Grid Table 3" w:uiPriority="48"/>
+    <w:lsdException w:name="Grid Table 4" w:uiPriority="49"/>
+    <w:lsdException w:name="Grid Table 5 Dark" w:uiPriority="50"/>
+    <w:lsdException w:name="Grid Table 6 Colorful" w:uiPriority="51"/>
+    <w:lsdException w:name="Grid Table 7 Colorful" w:uiPriority="52"/>
+    <w:lsdException w:name="Grid Table 1 Light Accent 1" w:uiPriority="46"/>
+    <w:lsdException w:name="Grid Table 2 Accent 1" w:uiPriority="47"/>
+    <w:lsdException w:name="Grid Table 3 Accent 1" w:uiPriority="48"/>
+    <w:lsdException w:name="Grid Table 4 Accent 1" w:uiPriority="49"/>
+    <w:lsdException w:name="Grid Table 5 Dark Accent 1" w:uiPriority="50"/>
+    <w:lsdException w:name="Grid Table 6 Colorful Accent 1" w:uiPriority="51"/>
+    <w:lsdException w:name="Grid Table 7 Colorful Accent 1" w:uiPriority="52"/>
+    <w:lsdException w:name="Grid Table 1 Light Accent 2" w:uiPriority="46"/>
+    <w:lsdException w:name="Grid Table 2 Accent 2" w:uiPriority="47"/>
+    <w:lsdException w:name="Grid Table 3 Accent 2" w:uiPriority="48"/>
+    <w:lsdException w:name="Grid Table 4 Accent 2" w:uiPriority="49"/>
+    <w:lsdException w:name="Grid Table 5 Dark Accent 2" w:uiPriority="50"/>
+    <w:lsdException w:name="Grid Table 6 Colorful Accent 2" w:uiPriority="51"/>
+    <w:lsdException w:name="Grid Table 7 Colorful Accent 2" w:uiPriority="52"/>
+    <w:lsdException w:name="Grid Table 1 Light Accent 3" w:uiPriority="46"/>
+    <w:lsdException w:name="Grid Table 2 Accent 3" w:uiPriority="47"/>
+    <w:lsdException w:name="Grid Table 3 Accent 3" w:uiPriority="48"/>
+    <w:lsdException w:name="Grid Table 4 Accent 3" w:uiPriority="49"/>
+    <w:lsdException w:name="Grid Table 5 Dark Accent 3" w:uiPriority="50"/>
+    <w:lsdException w:name="Grid Table 6 Colorful Accent 3" w:uiPriority="51"/>
+    <w:lsdException w:name="Grid Table 7 Colorful Accent 3" w:uiPriority="52"/>
+    <w:lsdException w:name="Grid Table 1 Light Accent 4" w:uiPriority="46"/>
+    <w:lsdException w:name="Grid Table 2 Accent 4" w:uiPriority="47"/>
+    <w:lsdException w:name="Grid Table 3 Accent 4" w:uiPriority="48"/>
+    <w:lsdException w:name="Grid Table 4 Accent 4" w:uiPriority="49"/>
+    <w:lsdException w:name="Grid Table 5 Dark Accent 4" w:uiPriority="50"/>
+    <w:lsdException w:name="Grid Table 6 Colorful Accent 4" w:uiPriority="51"/>
+    <w:lsdException w:name="Grid Table 7 Colorful Accent 4" w:uiPriority="52"/>
+    <w:lsdException w:name="Grid Table 1 Light Accent 5" w:uiPriority="46"/>
+    <w:lsdException w:name="Grid Table 2 Accent 5" w:uiPriority="47"/>
+    <w:lsdException w:name="Grid Table 3 Accent 5" w:uiPriority="48"/>
+    <w:lsdException w:name="Grid Table 4 Accent 5" w:uiPriority="49"/>
+    <w:lsdException w:name="Grid Table 5 Dark Accent 5" w:uiPriority="50"/>
+    <w:lsdException w:name="Grid Table 6 Colorful Accent 5" w:uiPriority="51"/>
+    <w:lsdException w:name="Grid Table 7 Colorful Accent 5" w:uiPriority="52"/>
+    <w:lsdException w:name="Grid Table 1 Light Accent 6" w:uiPriority="46"/>
+    <w:lsdException w:name="Grid Table 2 Accent 6" w:uiPriority="47"/>
+    <w:lsdException w:name="Grid Table 3 Accent 6" w:uiPriority="48"/>
+    <w:lsdException w:name="Grid Table 4 Accent 6" w:uiPriority="49"/>
+    <w:lsdException w:name="Grid Table 5 Dark Accent 6" w:uiPriority="50"/>
+    <w:lsdException w:name="Grid Table 6 Colorful Accent 6" w:uiPriority="51"/>
+    <w:lsdException w:name="Grid Table 7 Colorful Accent 6" w:uiPriority="52"/>
+    <w:lsdException w:name="List Table 1 Light" w:uiPriority="46"/>
+    <w:lsdException w:name="List Table 2" w:uiPriority="47"/>
+    <w:lsdException w:name="List Table 3" w:uiPriority="48"/>
+    <w:lsdException w:name="List Table 4" w:uiPriority="49"/>
+    <w:lsdException w:name="List Table 5 Dark" w:uiPriority="50"/>
+    <w:lsdException w:name="List Table 6 Colorful" w:uiPriority="51"/>
+    <w:lsdException w:name="List Table 7 Colorful" w:uiPriority="52"/>
+    <w:lsdException w:name="List Table 1 Light Accent 1" w:uiPriority="46"/>
+    <w:lsdException w:name="List Table 2 Accent 1" w:uiPriority="47"/>
+    <w:lsdException w:name="List Table 3 Accent 1" w:uiPriority="48"/>
+    <w:lsdException w:name="List Table 4 Accent 1" w:uiPriority="49"/>
+    <w:lsdException w:name="List Table 5 Dark Accent 1" w:uiPriority="50"/>
+    <w:lsdException w:name="List Table 6 Colorful Accent 1" w:uiPriority="51"/>
+    <w:lsdException w:name="List Table 7 Colorful Accent 1" w:uiPriority="52"/>
+    <w:lsdException w:name="List Table 1 Light Accent 2" w:uiPriority="46"/>
+    <w:lsdException w:name="List Table 2 Accent 2" w:uiPriority="47"/>
+    <w:lsdException w:name="List Table 3 Accent 2" w:uiPriority="48"/>
+    <w:lsdException w:name="List Table 4 Accent 2" w:uiPriority="49"/>
+    <w:lsdException w:name="List Table 5 Dark Accent 2" w:uiPriority="50"/>
+    <w:lsdException w:name="List Table 6 Colorful Accent 2" w:uiPriority="51"/>
+    <w:lsdException w:name="List Table 7 Colorful Accent 2" w:uiPriority="52"/>
+    <w:lsdException w:name="List Table 1 Light Accent 3" w:uiPriority="46"/>
+    <w:lsdException w:name="List Table 2 Accent 3" w:uiPriority="47"/>
+    <w:lsdException w:name="List Table 3 Accent 3" w:uiPriority="48"/>
+    <w:lsdException w:name="List Table 4 Accent 3" w:uiPriority="49"/>
+    <w:lsdException w:name="List Table 5 Dark Accent 3" w:uiPriority="50"/>
+    <w:lsdException w:name="List Table 6 Colorful Accent 3" w:uiPriority="51"/>
+    <w:lsdException w:name="List Table 7 Colorful Accent 3" w:uiPriority="52"/>
+    <w:lsdException w:name="List Table 1 Light Accent 4" w:uiPriority="46"/>
+    <w:lsdException w:name="List Table 2 Accent 4" w:uiPriority="47"/>
+    <w:lsdException w:name="List Table 3 Accent 4" w:uiPriority="48"/>
+    <w:lsdException w:name="List Table 4 Accent 4" w:uiPriority="49"/>
+    <w:lsdException w:name="List Table 5 Dark Accent 4" w:uiPriority="50"/>
+    <w:lsdException w:name="List Table 6 Colorful Accent 4" w:uiPriority="51"/>
+    <w:lsdException w:name="List Table 7 Colorful Accent 4" w:uiPriority="52"/>
+    <w:lsdException w:name="List Table 1 Light Accent 5" w:uiPriority="46"/>
+    <w:lsdException w:name="List Table 2 Accent 5" w:uiPriority="47"/>
+    <w:lsdException w:name="List Table 3 Accent 5" w:uiPriority="48"/>
+    <w:lsdException w:name="List Table 4 Accent 5" w:uiPriority="49"/>
+    <w:lsdException w:name="List Table 5 Dark Accent 5" w:uiPriority="50"/>
+    <w:lsdException w:name="List Table 6 Colorful Accent 5" w:uiPriority="51"/>
+    <w:lsdException w:name="List Table 7 Colorful Accent 5" w:uiPriority="52"/>
+    <w:lsdException w:name="List Table 1 Light Accent 6" w:uiPriority="46"/>
+    <w:lsdException w:name="List Table 2 Accent 6" w:uiPriority="47"/>
+    <w:lsdException w:name="List Table 3 Accent 6" w:uiPriority="48"/>
+    <w:lsdException w:name="List Table 4 Accent 6" w:uiPriority="49"/>
+    <w:lsdException w:name="List Table 5 Dark Accent 6" w:uiPriority="50"/>
+    <w:lsdException w:name="List Table 6 Colorful Accent 6" w:uiPriority="51"/>
+    <w:lsdException w:name="List Table 7 Colorful Accent 6" w:uiPriority="52"/>
+    <w:lsdException w:name="Mention" w:semiHidden="1" w:unhideWhenUsed="1"/>
+    <w:lsdException w:name="Smart Hyperlink" w:semiHidden="1" w:unhideWhenUsed="1"/>
+    <w:lsdException w:name="Hashtag" w:semiHidden="1" w:unhideWhenUsed="1"/>
+    <w:lsdException w:name="Unresolved Mention" w:semiHidden="1" w:unhideWhenUsed="1"/>
+  </w:latentStyles>
+  <w:style w:type="paragraph" w:default="1" w:styleId="Normal">
+    <w:name w:val="Normal"/>
+    <w:qFormat/>
+  </w:style>
+  <w:style w:type="character" w:default="1" w:styleId="DefaultParagraphFont">
+    <w:name w:val="Default Paragraph Font"/>
+    <w:uiPriority w:val="1"/>
+    <w:semiHidden/>
+    <w:unhideWhenUsed/>
+  </w:style>
+  <w:style w:type="table" w:default="1" w:styleId="TableNormal">
+    <w:name w:val="Normal Table"/>
+    <w:uiPriority w:val="99"/>
+    <w:semiHidden/>
+    <w:unhideWhenUsed/>
+    <w:tblPr>
+      <w:tblInd w:w="0" w:type="dxa"/>
+      <w:tblCellMar>
+        <w:top w:w="0" w:type="dxa"/>
+        <w:left w:w="108" w:type="dxa"/>
+        <w:bottom w:w="0" w:type="dxa"/>
+        <w:right w:w="108" w:type="dxa"/>
+      </w:tblCellMar>
+    </w:tblPr>
+  </w:style>
+  <w:style w:type="numbering" w:default="1" w:styleId="NoList">
+    <w:name w:val="No List"/>
+    <w:uiPriority w:val="99"/>
+    <w:semiHidden/>
+    <w:unhideWhenUsed/>
+  </w:style>
+  <w:style w:type="paragraph" w:customStyle="1" w:styleId="498F65F2C5A0486AB202092853E18219">
+    <w:name w:val="498F65F2C5A0486AB202092853E18219"/>
+  </w:style>
+  <w:style w:type="paragraph" w:customStyle="1" w:styleId="32236402692A4C2E877E0927E5BE6561">
+    <w:name w:val="32236402692A4C2E877E0927E5BE6561"/>
+  </w:style>
+  <w:style w:type="paragraph" w:customStyle="1" w:styleId="354F3E20F3674421AC327193D81D4E9F">
+    <w:name w:val="354F3E20F3674421AC327193D81D4E9F"/>
+  </w:style>
+  <w:style w:type="paragraph" w:customStyle="1" w:styleId="4D87EF60533D44FC8441E0226FB4C9BC">
+    <w:name w:val="4D87EF60533D44FC8441E0226FB4C9BC"/>
+  </w:style>
+  <w:style w:type="paragraph" w:customStyle="1" w:styleId="1EEA96C7142A446BACA2A000817B5014">
+    <w:name w:val="1EEA96C7142A446BACA2A000817B5014"/>
+  </w:style>
+  <w:style w:type="paragraph" w:customStyle="1" w:styleId="B815F568F72148528768E45F47A0A4F7">
+    <w:name w:val="B815F568F72148528768E45F47A0A4F7"/>
+  </w:style>
+  <w:style w:type="paragraph" w:customStyle="1" w:styleId="D0E4376510AD45D5A5775F91F89E28B1">
+    <w:name w:val="D0E4376510AD45D5A5775F91F89E28B1"/>
+  </w:style>
+  <w:style w:type="paragraph" w:styleId="ListBullet">
+    <w:name w:val="List Bullet"/>
+    <w:basedOn w:val="Normal"/>
+    <w:uiPriority w:val="10"/>
+    <w:unhideWhenUsed/>
+    <w:qFormat/>
+    <w:pPr>
+      <w:numPr>
+        <w:numId w:val="1"/>
+      </w:numPr>
+      <w:spacing w:before="120" w:after="200" w:line="264" w:lineRule="auto"/>
+    </w:pPr>
+    <w:rPr>
+      <w:rFonts w:eastAsiaTheme="minorHAnsi"/>
+      <w:color w:val="595959" w:themeColor="text1" w:themeTint="A6"/>
+      <w:lang w:val="en-US" w:eastAsia="en-US"/>
+    </w:rPr>
+  </w:style>
+  <w:style w:type="paragraph" w:customStyle="1" w:styleId="1AA08A763F4848768141E0014787C8E9">
+    <w:name w:val="1AA08A763F4848768141E0014787C8E9"/>
+  </w:style>
+  <w:style w:type="paragraph" w:customStyle="1" w:styleId="F86CB67FEBE347599A19740251AFC59F">
+    <w:name w:val="F86CB67FEBE347599A19740251AFC59F"/>
+  </w:style>
+  <w:style w:type="paragraph" w:customStyle="1" w:styleId="EF6FC5034ADA47EFA1EAC9CC525FCBA1">
+    <w:name w:val="EF6FC5034ADA47EFA1EAC9CC525FCBA1"/>
+  </w:style>
+</w:styles>
+</file>
+
+<file path=word/glossary/webSettings.xml><?xml version="1.0" encoding="utf-8"?>
+<w:webSettings xmlns:mc="http://schemas.openxmlformats.org/markup-compatibility/2006" xmlns:r="http://schemas.openxmlformats.org/officeDocument/2006/relationships" xmlns:w="http://schemas.openxmlformats.org/wordprocessingml/2006/main" xmlns:w14="http://schemas.microsoft.com/office/word/2010/wordml" xmlns:w15="http://schemas.microsoft.com/office/word/2012/wordml" xmlns:w16cid="http://schemas.microsoft.com/office/word/2016/wordml/cid" xmlns:w16se="http://schemas.microsoft.com/office/word/2015/wordml/symex" mc:Ignorable="w14 w15 w16se w16cid">
+  <w:optimizeForBrowser/>
+  <w:allowPNG/>
+</w:webSettings>
 </file>
 
 <file path=word/theme/theme1.xml><?xml version="1.0" encoding="utf-8"?>
@@ -12463,4 +14310,16 @@
   <a:objectDefaults/>
   <a:extraClrSchemeLst/>
 </a:theme>
+</file>
+
+<file path=customXml/item1.xml><?xml version="1.0" encoding="utf-8"?>
+<b:Sources xmlns:b="http://schemas.openxmlformats.org/officeDocument/2006/bibliography" xmlns="http://schemas.openxmlformats.org/officeDocument/2006/bibliography" SelectedStyle="\APASixthEditionOfficeOnline.xsl" StyleName="APA" Version="6"/>
+</file>
+
+<file path=customXml/itemProps1.xml><?xml version="1.0" encoding="utf-8"?>
+<ds:datastoreItem xmlns:ds="http://schemas.openxmlformats.org/officeDocument/2006/customXml" ds:itemID="{1986B37E-68D9-4360-A568-27B94AA016DA}">
+  <ds:schemaRefs>
+    <ds:schemaRef ds:uri="http://schemas.openxmlformats.org/officeDocument/2006/bibliography"/>
+  </ds:schemaRefs>
+</ds:datastoreItem>
 </file>
</xml_diff>